<commit_message>
Added project description, Technologies and bullet points
Day2 -- Crafting an impactful project section with project description, Technologies and bullet points
</commit_message>
<xml_diff>
--- a/Automation+testing+CV.docx
+++ b/Automation+testing+CV.docx
@@ -61,7 +61,7 @@
           <w:sz w:val="20"/>
           <w:szCs w:val="20"/>
         </w:rPr>
-        <w:t>LinkedIn: [www.linkedin.com/in/naimisha-pokala-904a64212 ]</w:t>
+        <w:t>LinkedIn: [www.linkedin.com/in/naimisha-pokala-904a64212]</w:t>
       </w:r>
       <w:r>
         <w:rPr>
@@ -376,14 +376,664 @@
               <w:pStyle w:val="LOnormal"/>
               <w:widowControl w:val="false"/>
               <w:spacing w:lineRule="auto" w:line="240" w:before="0" w:after="0"/>
+              <w:jc w:val="left"/>
+              <w:rPr/>
+            </w:pPr>
+            <w:r>
+              <w:rPr>
+                <w:rFonts w:eastAsia="Times New Roman" w:cs="Times New Roman" w:ascii="Times New Roman" w:hAnsi="Times New Roman"/>
+                <w:b/>
+                <w:sz w:val="20"/>
+                <w:szCs w:val="20"/>
+              </w:rPr>
+              <w:t>Core Redone</w:t>
+            </w:r>
+            <w:r>
+              <w:rPr>
+                <w:rFonts w:eastAsia="Times New Roman" w:cs="Times New Roman" w:ascii="Times New Roman" w:hAnsi="Times New Roman"/>
+                <w:b/>
+                <w:sz w:val="20"/>
+                <w:szCs w:val="20"/>
+              </w:rPr>
+              <w:t xml:space="preserve"> | Link Jun ’21 – Mar ’22</w:t>
+            </w:r>
+          </w:p>
+          <w:p>
+            <w:pPr>
+              <w:pStyle w:val="LOnormal"/>
+              <w:widowControl w:val="false"/>
+              <w:spacing w:lineRule="auto" w:line="240" w:before="0" w:after="0"/>
+              <w:jc w:val="left"/>
+              <w:rPr>
+                <w:rFonts w:ascii="Times New Roman" w:hAnsi="Times New Roman" w:eastAsia="Times New Roman" w:cs="Times New Roman"/>
+                <w:b/>
+                <w:b/>
+                <w:sz w:val="20"/>
+                <w:szCs w:val="20"/>
+              </w:rPr>
+            </w:pPr>
+            <w:r>
+              <w:rPr/>
+            </w:r>
+          </w:p>
+          <w:p>
+            <w:pPr>
+              <w:pStyle w:val="TextBody"/>
+              <w:widowControl w:val="false"/>
+              <w:numPr>
+                <w:ilvl w:val="0"/>
+                <w:numId w:val="0"/>
+              </w:numPr>
+              <w:spacing w:lineRule="auto" w:line="240" w:before="0" w:after="0"/>
+              <w:ind w:left="720" w:hanging="0"/>
+              <w:jc w:val="left"/>
+              <w:rPr>
+                <w:b w:val="false"/>
+                <w:b w:val="false"/>
+                <w:bCs w:val="false"/>
+              </w:rPr>
+            </w:pPr>
+            <w:r>
+              <w:rPr>
+                <w:rFonts w:eastAsia="Times New Roman" w:cs="Times New Roman"/>
+                <w:b w:val="false"/>
+                <w:bCs w:val="false"/>
+                <w:color w:val="auto"/>
+                <w:kern w:val="0"/>
+                <w:sz w:val="20"/>
+                <w:szCs w:val="20"/>
+                <w:lang w:val="en-US" w:eastAsia="zh-CN" w:bidi="hi-IN"/>
+              </w:rPr>
+              <w:t>Core Redone project using Agile methodology to enhance an iOS application integrated with the Salesforce platform. Responsibilities included requirement analysis, test design, and execution, ensuring consistency between the iOS app and Salesforce. Coordinated with cross-functional teams and managed defects through root cause analysis and prevention.</w:t>
+            </w:r>
+          </w:p>
+          <w:p>
+            <w:pPr>
+              <w:pStyle w:val="TextBody"/>
+              <w:widowControl w:val="false"/>
+              <w:numPr>
+                <w:ilvl w:val="0"/>
+                <w:numId w:val="0"/>
+              </w:numPr>
+              <w:spacing w:lineRule="auto" w:line="240" w:before="0" w:after="0"/>
+              <w:ind w:left="720" w:hanging="0"/>
+              <w:jc w:val="left"/>
+              <w:rPr>
+                <w:rFonts w:ascii="Times New Roman" w:hAnsi="Times New Roman" w:eastAsia="Times New Roman" w:cs="Times New Roman"/>
+                <w:color w:val="auto"/>
+                <w:kern w:val="0"/>
+                <w:sz w:val="20"/>
+                <w:szCs w:val="20"/>
+                <w:lang w:val="en-US" w:eastAsia="zh-CN" w:bidi="hi-IN"/>
+              </w:rPr>
+            </w:pPr>
+            <w:r>
+              <w:rPr>
+                <w:b w:val="false"/>
+                <w:bCs w:val="false"/>
+              </w:rPr>
+            </w:r>
+          </w:p>
+          <w:p>
+            <w:pPr>
+              <w:pStyle w:val="TextBody"/>
+              <w:widowControl w:val="false"/>
+              <w:numPr>
+                <w:ilvl w:val="0"/>
+                <w:numId w:val="0"/>
+              </w:numPr>
+              <w:spacing w:lineRule="auto" w:line="240" w:before="0" w:after="0"/>
+              <w:ind w:hanging="0"/>
+              <w:jc w:val="left"/>
+              <w:rPr>
+                <w:b/>
+                <w:b/>
+                <w:bCs/>
+                <w:u w:val="single"/>
+              </w:rPr>
+            </w:pPr>
+            <w:r>
+              <w:rPr>
+                <w:rFonts w:eastAsia="Times New Roman" w:cs="Times New Roman"/>
+                <w:b/>
+                <w:bCs/>
+                <w:color w:val="auto"/>
+                <w:kern w:val="0"/>
+                <w:sz w:val="20"/>
+                <w:szCs w:val="20"/>
+                <w:u w:val="single"/>
+                <w:lang w:val="en-US" w:eastAsia="zh-CN" w:bidi="hi-IN"/>
+              </w:rPr>
+              <w:t xml:space="preserve">Technologies: </w:t>
+            </w:r>
+          </w:p>
+          <w:p>
+            <w:pPr>
+              <w:pStyle w:val="TextBody"/>
+              <w:widowControl w:val="false"/>
+              <w:numPr>
+                <w:ilvl w:val="0"/>
+                <w:numId w:val="0"/>
+              </w:numPr>
+              <w:spacing w:lineRule="auto" w:line="240" w:before="0" w:after="0"/>
+              <w:ind w:hanging="0"/>
+              <w:jc w:val="left"/>
+              <w:rPr>
+                <w:rFonts w:ascii="Times New Roman" w:hAnsi="Times New Roman" w:eastAsia="Times New Roman" w:cs="Times New Roman"/>
+                <w:color w:val="auto"/>
+                <w:kern w:val="0"/>
+                <w:sz w:val="20"/>
+                <w:szCs w:val="20"/>
+                <w:lang w:val="en-US" w:eastAsia="zh-CN" w:bidi="hi-IN"/>
+              </w:rPr>
+            </w:pPr>
+            <w:r>
+              <w:rPr>
+                <w:b/>
+                <w:bCs/>
+                <w:u w:val="single"/>
+              </w:rPr>
+            </w:r>
+          </w:p>
+          <w:p>
+            <w:pPr>
+              <w:pStyle w:val="TextBody"/>
+              <w:widowControl w:val="false"/>
+              <w:numPr>
+                <w:ilvl w:val="0"/>
+                <w:numId w:val="0"/>
+              </w:numPr>
+              <w:spacing w:lineRule="auto" w:line="240" w:before="0" w:after="0"/>
+              <w:ind w:hanging="0"/>
+              <w:jc w:val="left"/>
+              <w:rPr>
+                <w:b/>
+                <w:b/>
+                <w:bCs/>
+                <w:u w:val="single"/>
+              </w:rPr>
+            </w:pPr>
+            <w:r>
+              <w:rPr>
+                <w:rFonts w:eastAsia="Times New Roman" w:cs="Times New Roman"/>
+                <w:b w:val="false"/>
+                <w:bCs w:val="false"/>
+                <w:color w:val="auto"/>
+                <w:kern w:val="0"/>
+                <w:sz w:val="20"/>
+                <w:szCs w:val="20"/>
+                <w:u w:val="none"/>
+                <w:lang w:val="en-US" w:eastAsia="zh-CN" w:bidi="hi-IN"/>
+              </w:rPr>
+              <w:t xml:space="preserve">              </w:t>
+            </w:r>
+            <w:r>
+              <w:rPr>
+                <w:rFonts w:eastAsia="Times New Roman" w:cs="Times New Roman"/>
+                <w:b w:val="false"/>
+                <w:bCs w:val="false"/>
+                <w:color w:val="auto"/>
+                <w:kern w:val="0"/>
+                <w:sz w:val="20"/>
+                <w:szCs w:val="20"/>
+                <w:u w:val="none"/>
+                <w:lang w:val="en-US" w:eastAsia="zh-CN" w:bidi="hi-IN"/>
+              </w:rPr>
+              <w:t>Operating Systems: Windows 10, iOS 13.6</w:t>
+            </w:r>
+          </w:p>
+          <w:p>
+            <w:pPr>
+              <w:pStyle w:val="TextBody"/>
+              <w:widowControl w:val="false"/>
+              <w:numPr>
+                <w:ilvl w:val="0"/>
+                <w:numId w:val="0"/>
+              </w:numPr>
+              <w:spacing w:lineRule="auto" w:line="240" w:before="0" w:after="0"/>
+              <w:ind w:hanging="0"/>
+              <w:jc w:val="left"/>
+              <w:rPr>
+                <w:b/>
+                <w:b/>
+                <w:bCs/>
+                <w:u w:val="single"/>
+              </w:rPr>
+            </w:pPr>
+            <w:r>
+              <w:rPr>
+                <w:rFonts w:eastAsia="Times New Roman" w:cs="Times New Roman"/>
+                <w:b w:val="false"/>
+                <w:bCs w:val="false"/>
+                <w:color w:val="auto"/>
+                <w:kern w:val="0"/>
+                <w:sz w:val="20"/>
+                <w:szCs w:val="20"/>
+                <w:u w:val="none"/>
+                <w:lang w:val="en-US" w:eastAsia="zh-CN" w:bidi="hi-IN"/>
+              </w:rPr>
+              <w:t xml:space="preserve">              </w:t>
+            </w:r>
+            <w:r>
+              <w:rPr>
+                <w:rFonts w:eastAsia="Times New Roman" w:cs="Times New Roman"/>
+                <w:b w:val="false"/>
+                <w:bCs w:val="false"/>
+                <w:color w:val="auto"/>
+                <w:kern w:val="0"/>
+                <w:sz w:val="20"/>
+                <w:szCs w:val="20"/>
+                <w:u w:val="none"/>
+                <w:lang w:val="en-US" w:eastAsia="zh-CN" w:bidi="hi-IN"/>
+              </w:rPr>
+              <w:t>Testing tools: JIRA, Test Rail, MS Office, Confluence, Workbench 54.0.0</w:t>
+            </w:r>
+          </w:p>
+          <w:p>
+            <w:pPr>
+              <w:pStyle w:val="TextBody"/>
+              <w:widowControl w:val="false"/>
+              <w:numPr>
+                <w:ilvl w:val="0"/>
+                <w:numId w:val="0"/>
+              </w:numPr>
+              <w:spacing w:lineRule="auto" w:line="240" w:before="0" w:after="0"/>
+              <w:ind w:hanging="0"/>
+              <w:jc w:val="left"/>
+              <w:rPr>
+                <w:b/>
+                <w:b/>
+                <w:bCs/>
+                <w:u w:val="single"/>
+              </w:rPr>
+            </w:pPr>
+            <w:r>
+              <w:rPr>
+                <w:rFonts w:eastAsia="Times New Roman" w:cs="Times New Roman"/>
+                <w:b w:val="false"/>
+                <w:bCs w:val="false"/>
+                <w:color w:val="auto"/>
+                <w:kern w:val="0"/>
+                <w:sz w:val="20"/>
+                <w:szCs w:val="20"/>
+                <w:u w:val="none"/>
+                <w:lang w:val="en-US" w:eastAsia="zh-CN" w:bidi="hi-IN"/>
+              </w:rPr>
+              <w:tab/>
+              <w:t>Software: IOS App, Salesforce CRM and Chrome Web Browsers</w:t>
+            </w:r>
+          </w:p>
+          <w:p>
+            <w:pPr>
+              <w:pStyle w:val="TextBody"/>
+              <w:widowControl w:val="false"/>
+              <w:numPr>
+                <w:ilvl w:val="0"/>
+                <w:numId w:val="0"/>
+              </w:numPr>
+              <w:spacing w:lineRule="auto" w:line="240" w:before="0" w:after="0"/>
+              <w:ind w:hanging="0"/>
+              <w:jc w:val="left"/>
+              <w:rPr>
+                <w:b/>
+                <w:b/>
+                <w:bCs/>
+                <w:u w:val="single"/>
+              </w:rPr>
+            </w:pPr>
+            <w:r>
+              <w:rPr>
+                <w:rFonts w:eastAsia="Times New Roman" w:cs="Times New Roman"/>
+                <w:b w:val="false"/>
+                <w:bCs w:val="false"/>
+                <w:color w:val="auto"/>
+                <w:kern w:val="0"/>
+                <w:sz w:val="20"/>
+                <w:szCs w:val="20"/>
+                <w:u w:val="none"/>
+                <w:lang w:val="en-US" w:eastAsia="zh-CN" w:bidi="hi-IN"/>
+              </w:rPr>
+              <w:tab/>
+              <w:t>Domain: Salesforce</w:t>
+            </w:r>
+          </w:p>
+          <w:p>
+            <w:pPr>
+              <w:pStyle w:val="TextBody"/>
+              <w:widowControl w:val="false"/>
+              <w:numPr>
+                <w:ilvl w:val="0"/>
+                <w:numId w:val="0"/>
+              </w:numPr>
+              <w:spacing w:lineRule="auto" w:line="240" w:before="0" w:after="0"/>
+              <w:ind w:hanging="0"/>
+              <w:jc w:val="left"/>
+              <w:rPr>
+                <w:rFonts w:ascii="Times New Roman" w:hAnsi="Times New Roman" w:eastAsia="Times New Roman" w:cs="Times New Roman"/>
+                <w:b w:val="false"/>
+                <w:b w:val="false"/>
+                <w:bCs w:val="false"/>
+                <w:color w:val="auto"/>
+                <w:kern w:val="0"/>
+                <w:sz w:val="20"/>
+                <w:szCs w:val="20"/>
+                <w:u w:val="none"/>
+                <w:lang w:val="en-US" w:eastAsia="zh-CN" w:bidi="hi-IN"/>
+              </w:rPr>
+            </w:pPr>
+            <w:r>
+              <w:rPr>
+                <w:b/>
+                <w:bCs/>
+                <w:u w:val="single"/>
+              </w:rPr>
+            </w:r>
+          </w:p>
+          <w:p>
+            <w:pPr>
+              <w:pStyle w:val="TextBody"/>
+              <w:widowControl w:val="false"/>
+              <w:numPr>
+                <w:ilvl w:val="0"/>
+                <w:numId w:val="5"/>
+              </w:numPr>
+              <w:spacing w:lineRule="auto" w:line="240" w:before="0" w:after="0"/>
+              <w:ind w:hanging="0"/>
               <w:jc w:val="both"/>
               <w:rPr>
+                <w:b/>
+                <w:b/>
+                <w:bCs/>
+                <w:u w:val="single"/>
+              </w:rPr>
+            </w:pPr>
+            <w:r>
+              <w:rPr>
+                <w:rFonts w:eastAsia="Times New Roman" w:cs="Times New Roman"/>
+                <w:b w:val="false"/>
+                <w:bCs w:val="false"/>
+                <w:color w:val="auto"/>
+                <w:kern w:val="0"/>
+                <w:sz w:val="20"/>
+                <w:szCs w:val="20"/>
+                <w:u w:val="none"/>
+                <w:lang w:val="en-US" w:eastAsia="zh-CN" w:bidi="hi-IN"/>
+              </w:rPr>
+              <w:t>Understanding and analyzing the requirements and functionality of the applications</w:t>
+            </w:r>
+          </w:p>
+          <w:p>
+            <w:pPr>
+              <w:pStyle w:val="TextBody"/>
+              <w:widowControl w:val="false"/>
+              <w:numPr>
+                <w:ilvl w:val="0"/>
+                <w:numId w:val="5"/>
+              </w:numPr>
+              <w:spacing w:lineRule="auto" w:line="240" w:before="0" w:after="0"/>
+              <w:ind w:hanging="0"/>
+              <w:jc w:val="both"/>
+              <w:rPr>
+                <w:b/>
+                <w:b/>
+                <w:bCs/>
+                <w:u w:val="single"/>
+              </w:rPr>
+            </w:pPr>
+            <w:r>
+              <w:rPr>
+                <w:rFonts w:eastAsia="Times New Roman" w:cs="Times New Roman"/>
+                <w:b w:val="false"/>
+                <w:bCs w:val="false"/>
+                <w:color w:val="auto"/>
+                <w:kern w:val="0"/>
+                <w:sz w:val="20"/>
+                <w:szCs w:val="20"/>
+                <w:u w:val="none"/>
+                <w:lang w:val="en-US" w:eastAsia="zh-CN" w:bidi="hi-IN"/>
+              </w:rPr>
+              <w:t>Test Design HLD &amp; LLD, Review</w:t>
+            </w:r>
+          </w:p>
+          <w:p>
+            <w:pPr>
+              <w:pStyle w:val="TextBody"/>
+              <w:widowControl w:val="false"/>
+              <w:numPr>
+                <w:ilvl w:val="0"/>
+                <w:numId w:val="5"/>
+              </w:numPr>
+              <w:spacing w:lineRule="auto" w:line="240" w:before="0" w:after="0"/>
+              <w:ind w:hanging="0"/>
+              <w:jc w:val="both"/>
+              <w:rPr>
+                <w:b/>
+                <w:b/>
+                <w:bCs/>
+                <w:u w:val="single"/>
+              </w:rPr>
+            </w:pPr>
+            <w:r>
+              <w:rPr>
+                <w:rFonts w:eastAsia="Times New Roman" w:cs="Times New Roman"/>
+                <w:b w:val="false"/>
+                <w:bCs w:val="false"/>
+                <w:color w:val="auto"/>
+                <w:kern w:val="0"/>
+                <w:sz w:val="20"/>
+                <w:szCs w:val="20"/>
+                <w:u w:val="none"/>
+                <w:lang w:val="en-US" w:eastAsia="zh-CN" w:bidi="hi-IN"/>
+              </w:rPr>
+              <w:t>Test Case execution in Salesforce application</w:t>
+            </w:r>
+          </w:p>
+          <w:p>
+            <w:pPr>
+              <w:pStyle w:val="TextBody"/>
+              <w:widowControl w:val="false"/>
+              <w:numPr>
+                <w:ilvl w:val="0"/>
+                <w:numId w:val="5"/>
+              </w:numPr>
+              <w:spacing w:lineRule="auto" w:line="240" w:before="0" w:after="0"/>
+              <w:ind w:hanging="0"/>
+              <w:jc w:val="both"/>
+              <w:rPr>
+                <w:b/>
+                <w:b/>
+                <w:bCs/>
+                <w:u w:val="single"/>
+              </w:rPr>
+            </w:pPr>
+            <w:r>
+              <w:rPr>
+                <w:rFonts w:eastAsia="Times New Roman" w:cs="Times New Roman"/>
+                <w:b w:val="false"/>
+                <w:bCs w:val="false"/>
+                <w:color w:val="auto"/>
+                <w:kern w:val="0"/>
+                <w:sz w:val="20"/>
+                <w:szCs w:val="20"/>
+                <w:u w:val="none"/>
+                <w:lang w:val="en-US" w:eastAsia="zh-CN" w:bidi="hi-IN"/>
+              </w:rPr>
+              <w:t>Co-ordinate with all third parties</w:t>
+            </w:r>
+          </w:p>
+          <w:p>
+            <w:pPr>
+              <w:pStyle w:val="TextBody"/>
+              <w:widowControl w:val="false"/>
+              <w:numPr>
+                <w:ilvl w:val="0"/>
+                <w:numId w:val="5"/>
+              </w:numPr>
+              <w:spacing w:lineRule="auto" w:line="240" w:before="0" w:after="0"/>
+              <w:ind w:hanging="0"/>
+              <w:jc w:val="both"/>
+              <w:rPr>
+                <w:b/>
+                <w:b/>
+                <w:bCs/>
+                <w:u w:val="single"/>
+              </w:rPr>
+            </w:pPr>
+            <w:r>
+              <w:rPr>
+                <w:rFonts w:eastAsia="Times New Roman" w:cs="Times New Roman"/>
+                <w:b w:val="false"/>
+                <w:bCs w:val="false"/>
+                <w:color w:val="auto"/>
+                <w:kern w:val="0"/>
+                <w:sz w:val="20"/>
+                <w:szCs w:val="20"/>
+                <w:u w:val="none"/>
+                <w:lang w:val="en-US" w:eastAsia="zh-CN" w:bidi="hi-IN"/>
+              </w:rPr>
+              <w:t>Defect management, defect prevention and RCA</w:t>
+            </w:r>
+          </w:p>
+          <w:p>
+            <w:pPr>
+              <w:pStyle w:val="TextBody"/>
+              <w:widowControl w:val="false"/>
+              <w:numPr>
+                <w:ilvl w:val="0"/>
+                <w:numId w:val="5"/>
+              </w:numPr>
+              <w:spacing w:lineRule="auto" w:line="240" w:before="0" w:after="0"/>
+              <w:ind w:hanging="0"/>
+              <w:jc w:val="both"/>
+              <w:rPr>
+                <w:b/>
+                <w:b/>
+                <w:bCs/>
+                <w:u w:val="single"/>
+              </w:rPr>
+            </w:pPr>
+            <w:r>
+              <w:rPr>
+                <w:rFonts w:eastAsia="Times New Roman" w:cs="Times New Roman"/>
+                <w:b w:val="false"/>
+                <w:bCs w:val="false"/>
+                <w:color w:val="auto"/>
+                <w:kern w:val="0"/>
+                <w:sz w:val="20"/>
+                <w:szCs w:val="20"/>
+                <w:u w:val="none"/>
+                <w:lang w:val="en-US" w:eastAsia="zh-CN" w:bidi="hi-IN"/>
+              </w:rPr>
+              <w:t>Attending Defect triage calls and daily SCRUM calls</w:t>
+            </w:r>
+          </w:p>
+          <w:p>
+            <w:pPr>
+              <w:pStyle w:val="TextBody"/>
+              <w:widowControl w:val="false"/>
+              <w:numPr>
+                <w:ilvl w:val="0"/>
+                <w:numId w:val="5"/>
+              </w:numPr>
+              <w:spacing w:lineRule="auto" w:line="240" w:before="0" w:after="0"/>
+              <w:ind w:hanging="0"/>
+              <w:jc w:val="both"/>
+              <w:rPr>
+                <w:b/>
+                <w:b/>
+                <w:bCs/>
+                <w:u w:val="single"/>
+              </w:rPr>
+            </w:pPr>
+            <w:r>
+              <w:rPr>
+                <w:rFonts w:eastAsia="Times New Roman" w:cs="Times New Roman"/>
+                <w:b w:val="false"/>
+                <w:bCs w:val="false"/>
+                <w:color w:val="auto"/>
+                <w:kern w:val="0"/>
+                <w:sz w:val="20"/>
+                <w:szCs w:val="20"/>
+                <w:u w:val="none"/>
+                <w:lang w:val="en-US" w:eastAsia="zh-CN" w:bidi="hi-IN"/>
+              </w:rPr>
+              <w:t>Communicating between cross teams on evolving requirements</w:t>
+            </w:r>
+          </w:p>
+          <w:p>
+            <w:pPr>
+              <w:pStyle w:val="TextBody"/>
+              <w:widowControl w:val="false"/>
+              <w:numPr>
+                <w:ilvl w:val="0"/>
+                <w:numId w:val="5"/>
+              </w:numPr>
+              <w:spacing w:lineRule="auto" w:line="240" w:before="0" w:after="0"/>
+              <w:ind w:hanging="0"/>
+              <w:jc w:val="both"/>
+              <w:rPr>
+                <w:b/>
+                <w:b/>
+                <w:bCs/>
+                <w:u w:val="single"/>
+              </w:rPr>
+            </w:pPr>
+            <w:r>
+              <w:rPr>
+                <w:rFonts w:eastAsia="Times New Roman" w:cs="Times New Roman"/>
+                <w:b w:val="false"/>
+                <w:bCs w:val="false"/>
+                <w:color w:val="auto"/>
+                <w:kern w:val="0"/>
+                <w:sz w:val="20"/>
+                <w:szCs w:val="20"/>
+                <w:u w:val="none"/>
+                <w:lang w:val="en-US" w:eastAsia="zh-CN" w:bidi="hi-IN"/>
+              </w:rPr>
+              <w:t xml:space="preserve">Coordinating with Business users, Analysts and Architects, developers on the client </w:t>
+              <w:tab/>
+              <w:t>requirements and do the GAP analysis</w:t>
+            </w:r>
+          </w:p>
+          <w:p>
+            <w:pPr>
+              <w:pStyle w:val="TextBody"/>
+              <w:widowControl w:val="false"/>
+              <w:numPr>
+                <w:ilvl w:val="0"/>
+                <w:numId w:val="0"/>
+              </w:numPr>
+              <w:spacing w:lineRule="auto" w:line="240" w:before="0" w:after="0"/>
+              <w:ind w:hanging="0"/>
+              <w:jc w:val="both"/>
+              <w:rPr>
                 <w:rFonts w:ascii="Times New Roman" w:hAnsi="Times New Roman" w:eastAsia="Times New Roman" w:cs="Times New Roman"/>
-                <w:b/>
-                <w:b/>
-                <w:sz w:val="20"/>
-                <w:szCs w:val="20"/>
-              </w:rPr>
+                <w:b w:val="false"/>
+                <w:b w:val="false"/>
+                <w:bCs w:val="false"/>
+                <w:color w:val="auto"/>
+                <w:kern w:val="0"/>
+                <w:sz w:val="20"/>
+                <w:szCs w:val="20"/>
+                <w:u w:val="none"/>
+                <w:lang w:val="en-US" w:eastAsia="zh-CN" w:bidi="hi-IN"/>
+              </w:rPr>
+            </w:pPr>
+            <w:r>
+              <w:rPr>
+                <w:b/>
+                <w:bCs/>
+                <w:u w:val="single"/>
+              </w:rPr>
+            </w:r>
+          </w:p>
+          <w:p>
+            <w:pPr>
+              <w:pStyle w:val="LOnormal"/>
+              <w:widowControl w:val="false"/>
+              <w:spacing w:lineRule="auto" w:line="240" w:before="0" w:after="0"/>
+              <w:jc w:val="left"/>
+              <w:rPr/>
             </w:pPr>
             <w:r>
               <w:rPr>
@@ -392,90 +1042,532 @@
                 <w:sz w:val="20"/>
                 <w:szCs w:val="20"/>
               </w:rPr>
-              <w:t>SAP SD backend validation | Link May ’16 – Nov ’19</w:t>
+              <w:t>Telecom Italian| Nov ’19 – Jul ’20</w:t>
             </w:r>
           </w:p>
           <w:p>
             <w:pPr>
               <w:pStyle w:val="LOnormal"/>
               <w:widowControl w:val="false"/>
-              <w:numPr>
-                <w:ilvl w:val="0"/>
-                <w:numId w:val="1"/>
-              </w:numPr>
-              <w:spacing w:lineRule="auto" w:line="240" w:before="0" w:after="0"/>
-              <w:ind w:left="720" w:hanging="360"/>
-              <w:jc w:val="both"/>
+              <w:spacing w:lineRule="auto" w:line="240" w:before="0" w:after="0"/>
+              <w:jc w:val="left"/>
               <w:rPr>
                 <w:rFonts w:ascii="Times New Roman" w:hAnsi="Times New Roman" w:eastAsia="Times New Roman" w:cs="Times New Roman"/>
-                <w:sz w:val="20"/>
-                <w:szCs w:val="20"/>
-              </w:rPr>
+                <w:b/>
+                <w:b/>
+                <w:sz w:val="20"/>
+                <w:szCs w:val="20"/>
+              </w:rPr>
+            </w:pPr>
+            <w:r>
+              <w:rPr/>
+            </w:r>
+          </w:p>
+          <w:p>
+            <w:pPr>
+              <w:pStyle w:val="Normal"/>
+              <w:widowControl w:val="false"/>
+              <w:numPr>
+                <w:ilvl w:val="0"/>
+                <w:numId w:val="0"/>
+              </w:numPr>
+              <w:bidi w:val="0"/>
+              <w:ind w:left="720" w:hanging="0"/>
+              <w:jc w:val="left"/>
+              <w:rPr/>
             </w:pPr>
             <w:r>
               <w:rPr>
                 <w:rFonts w:eastAsia="Times New Roman" w:cs="Times New Roman" w:ascii="Times New Roman" w:hAnsi="Times New Roman"/>
-                <w:sz w:val="20"/>
-                <w:szCs w:val="20"/>
-              </w:rPr>
-              <w:t xml:space="preserve">"project deals with handling the backend process of SAP. Further on delivery and shipment of the order up till generating billing and usage for the customer. </w:t>
-            </w:r>
-          </w:p>
-          <w:p>
-            <w:pPr>
-              <w:pStyle w:val="LOnormal"/>
-              <w:widowControl w:val="false"/>
-              <w:spacing w:lineRule="auto" w:line="240" w:before="0" w:after="0"/>
-              <w:jc w:val="both"/>
-              <w:rPr>
-                <w:rFonts w:ascii="Times New Roman" w:hAnsi="Times New Roman" w:eastAsia="Times New Roman" w:cs="Times New Roman"/>
-                <w:b/>
-                <w:b/>
-                <w:sz w:val="20"/>
-                <w:szCs w:val="20"/>
-              </w:rPr>
-            </w:pPr>
-            <w:r>
-              <w:rPr>
-                <w:rFonts w:eastAsia="Times New Roman" w:cs="Times New Roman" w:ascii="Times New Roman" w:hAnsi="Times New Roman"/>
-                <w:b/>
-                <w:sz w:val="20"/>
-                <w:szCs w:val="20"/>
-              </w:rPr>
-              <w:t>Telecom Italian| Link Nov ’19 – Jul ’20</w:t>
+                <w:b w:val="false"/>
+                <w:bCs w:val="false"/>
+                <w:color w:val="auto"/>
+                <w:kern w:val="0"/>
+                <w:sz w:val="20"/>
+                <w:szCs w:val="20"/>
+                <w:u w:val="none"/>
+                <w:lang w:val="en-US" w:eastAsia="zh-CN" w:bidi="hi-IN"/>
+              </w:rPr>
+              <w:t>Telecommunications services provider in revenues and subscribers which provides telephony services, mobile services, and DSL data services. Handled various critical applications like UNICA RA, UNICA C, Dynamic Inventory, Network Ngneer and Navweb.The Objective of this project is to creating the order according to customer request, verifying the data in data base and Validating the end to end flow.</w:t>
             </w:r>
           </w:p>
           <w:p>
             <w:pPr>
               <w:pStyle w:val="Normal"/>
               <w:widowControl w:val="false"/>
-              <w:numPr>
-                <w:ilvl w:val="0"/>
-                <w:numId w:val="5"/>
-              </w:numPr>
               <w:bidi w:val="0"/>
               <w:jc w:val="left"/>
               <w:rPr>
+                <w:b/>
+                <w:b/>
+                <w:bCs/>
+                <w:u w:val="single"/>
+              </w:rPr>
+            </w:pPr>
+            <w:r>
+              <w:rPr>
+                <w:rFonts w:eastAsia="Times New Roman" w:cs="Times New Roman" w:ascii="Times New Roman" w:hAnsi="Times New Roman"/>
+                <w:b/>
+                <w:bCs/>
+                <w:color w:val="auto"/>
+                <w:kern w:val="0"/>
+                <w:sz w:val="20"/>
+                <w:szCs w:val="20"/>
+                <w:u w:val="single"/>
+                <w:lang w:val="en-US" w:eastAsia="zh-CN" w:bidi="hi-IN"/>
+              </w:rPr>
+              <w:t>Technologies:</w:t>
+            </w:r>
+          </w:p>
+          <w:p>
+            <w:pPr>
+              <w:pStyle w:val="Normal"/>
+              <w:widowControl w:val="false"/>
+              <w:numPr>
+                <w:ilvl w:val="0"/>
+                <w:numId w:val="0"/>
+              </w:numPr>
+              <w:spacing w:lineRule="auto" w:line="240" w:before="0" w:after="0"/>
+              <w:ind w:hanging="0"/>
+              <w:jc w:val="left"/>
+              <w:rPr>
+                <w:b/>
+                <w:b/>
+                <w:bCs/>
+                <w:u w:val="single"/>
+              </w:rPr>
+            </w:pPr>
+            <w:r>
+              <w:rPr>
+                <w:rFonts w:eastAsia="Times New Roman" w:cs="Times New Roman" w:ascii="Times New Roman" w:hAnsi="Times New Roman"/>
+                <w:b w:val="false"/>
+                <w:bCs w:val="false"/>
+                <w:color w:val="auto"/>
+                <w:kern w:val="0"/>
+                <w:sz w:val="20"/>
+                <w:szCs w:val="20"/>
+                <w:u w:val="none"/>
+                <w:lang w:val="en-US" w:eastAsia="zh-CN" w:bidi="hi-IN"/>
+              </w:rPr>
+              <w:tab/>
+              <w:t>Operating Systems: Windows 10</w:t>
+            </w:r>
+          </w:p>
+          <w:p>
+            <w:pPr>
+              <w:pStyle w:val="TextBody"/>
+              <w:widowControl w:val="false"/>
+              <w:numPr>
+                <w:ilvl w:val="0"/>
+                <w:numId w:val="0"/>
+              </w:numPr>
+              <w:spacing w:lineRule="auto" w:line="240" w:before="0" w:after="0"/>
+              <w:ind w:hanging="0"/>
+              <w:jc w:val="left"/>
+              <w:rPr>
+                <w:b/>
+                <w:b/>
+                <w:bCs/>
+                <w:u w:val="single"/>
+              </w:rPr>
+            </w:pPr>
+            <w:r>
+              <w:rPr>
+                <w:rFonts w:eastAsia="Times New Roman" w:cs="Times New Roman"/>
+                <w:b w:val="false"/>
+                <w:bCs w:val="false"/>
+                <w:color w:val="auto"/>
+                <w:kern w:val="0"/>
+                <w:sz w:val="20"/>
+                <w:szCs w:val="20"/>
+                <w:u w:val="none"/>
+                <w:lang w:val="en-US" w:eastAsia="zh-CN" w:bidi="hi-IN"/>
+              </w:rPr>
+              <w:t xml:space="preserve">              </w:t>
+            </w:r>
+            <w:r>
+              <w:rPr>
+                <w:rFonts w:eastAsia="Times New Roman" w:cs="Times New Roman"/>
+                <w:b w:val="false"/>
+                <w:bCs w:val="false"/>
+                <w:color w:val="auto"/>
+                <w:kern w:val="0"/>
+                <w:sz w:val="20"/>
+                <w:szCs w:val="20"/>
+                <w:u w:val="none"/>
+                <w:lang w:val="en-US" w:eastAsia="zh-CN" w:bidi="hi-IN"/>
+              </w:rPr>
+              <w:t>Testing tools: T-Portal, PVCS</w:t>
+            </w:r>
+          </w:p>
+          <w:p>
+            <w:pPr>
+              <w:pStyle w:val="TextBody"/>
+              <w:widowControl w:val="false"/>
+              <w:numPr>
+                <w:ilvl w:val="0"/>
+                <w:numId w:val="0"/>
+              </w:numPr>
+              <w:spacing w:lineRule="auto" w:line="240" w:before="0" w:after="0"/>
+              <w:ind w:hanging="0"/>
+              <w:jc w:val="left"/>
+              <w:rPr>
+                <w:b/>
+                <w:b/>
+                <w:bCs/>
+                <w:u w:val="single"/>
+              </w:rPr>
+            </w:pPr>
+            <w:r>
+              <w:rPr>
+                <w:rFonts w:eastAsia="Times New Roman" w:cs="Times New Roman"/>
+                <w:b w:val="false"/>
+                <w:bCs w:val="false"/>
+                <w:color w:val="auto"/>
+                <w:kern w:val="0"/>
+                <w:sz w:val="20"/>
+                <w:szCs w:val="20"/>
+                <w:u w:val="none"/>
+                <w:lang w:val="en-US" w:eastAsia="zh-CN" w:bidi="hi-IN"/>
+              </w:rPr>
+              <w:tab/>
+              <w:t>Environment: Oracle SQL</w:t>
+            </w:r>
+          </w:p>
+          <w:p>
+            <w:pPr>
+              <w:pStyle w:val="TextBody"/>
+              <w:widowControl w:val="false"/>
+              <w:spacing w:lineRule="auto" w:line="240" w:before="0" w:after="0"/>
+              <w:ind w:hanging="0"/>
+              <w:jc w:val="left"/>
+              <w:rPr>
                 <w:rFonts w:ascii="Times New Roman" w:hAnsi="Times New Roman" w:eastAsia="Times New Roman" w:cs="Times New Roman"/>
-                <w:color w:val="auto"/>
-                <w:kern w:val="0"/>
-                <w:sz w:val="20"/>
-                <w:szCs w:val="20"/>
-                <w:lang w:val="en-US" w:eastAsia="zh-CN" w:bidi="hi-IN"/>
-              </w:rPr>
+                <w:b w:val="false"/>
+                <w:b w:val="false"/>
+                <w:bCs w:val="false"/>
+                <w:color w:val="auto"/>
+                <w:kern w:val="0"/>
+                <w:sz w:val="20"/>
+                <w:szCs w:val="20"/>
+                <w:u w:val="none"/>
+                <w:lang w:val="en-US" w:eastAsia="zh-CN" w:bidi="hi-IN"/>
+              </w:rPr>
+            </w:pPr>
+            <w:r>
+              <w:rPr>
+                <w:b/>
+                <w:bCs/>
+                <w:u w:val="single"/>
+              </w:rPr>
+            </w:r>
+          </w:p>
+          <w:p>
+            <w:pPr>
+              <w:pStyle w:val="TextBody"/>
+              <w:widowControl w:val="false"/>
+              <w:numPr>
+                <w:ilvl w:val="0"/>
+                <w:numId w:val="7"/>
+              </w:numPr>
+              <w:spacing w:lineRule="auto" w:line="240" w:before="0" w:after="0"/>
+              <w:ind w:hanging="0"/>
+              <w:jc w:val="left"/>
+              <w:rPr>
+                <w:b/>
+                <w:b/>
+                <w:bCs/>
+                <w:u w:val="single"/>
+              </w:rPr>
+            </w:pPr>
+            <w:r>
+              <w:rPr>
+                <w:rFonts w:eastAsia="Times New Roman" w:cs="Times New Roman"/>
+                <w:b w:val="false"/>
+                <w:bCs w:val="false"/>
+                <w:color w:val="auto"/>
+                <w:kern w:val="0"/>
+                <w:sz w:val="20"/>
+                <w:szCs w:val="20"/>
+                <w:u w:val="none"/>
+                <w:lang w:val="en-US" w:eastAsia="zh-CN" w:bidi="hi-IN"/>
+              </w:rPr>
+              <w:t xml:space="preserve">Understanding the requirements specified and Studied requirement documents, project </w:t>
+              <w:tab/>
+              <w:t>functionality.</w:t>
+            </w:r>
+          </w:p>
+          <w:p>
+            <w:pPr>
+              <w:pStyle w:val="TextBody"/>
+              <w:widowControl w:val="false"/>
+              <w:numPr>
+                <w:ilvl w:val="0"/>
+                <w:numId w:val="7"/>
+              </w:numPr>
+              <w:spacing w:lineRule="auto" w:line="240" w:before="0" w:after="0"/>
+              <w:ind w:hanging="0"/>
+              <w:jc w:val="left"/>
+              <w:rPr>
+                <w:b/>
+                <w:b/>
+                <w:bCs/>
+                <w:u w:val="single"/>
+              </w:rPr>
+            </w:pPr>
+            <w:r>
+              <w:rPr>
+                <w:rFonts w:eastAsia="Times New Roman" w:cs="Times New Roman"/>
+                <w:b w:val="false"/>
+                <w:bCs w:val="false"/>
+                <w:color w:val="auto"/>
+                <w:kern w:val="0"/>
+                <w:sz w:val="20"/>
+                <w:szCs w:val="20"/>
+                <w:u w:val="none"/>
+                <w:lang w:val="en-US" w:eastAsia="zh-CN" w:bidi="hi-IN"/>
+              </w:rPr>
+              <w:t>Created test cases to perform Functional Testing</w:t>
+            </w:r>
+          </w:p>
+          <w:p>
+            <w:pPr>
+              <w:pStyle w:val="TextBody"/>
+              <w:widowControl w:val="false"/>
+              <w:numPr>
+                <w:ilvl w:val="0"/>
+                <w:numId w:val="7"/>
+              </w:numPr>
+              <w:spacing w:lineRule="auto" w:line="240" w:before="0" w:after="0"/>
+              <w:ind w:hanging="0"/>
+              <w:jc w:val="left"/>
+              <w:rPr>
+                <w:b/>
+                <w:b/>
+                <w:bCs/>
+                <w:u w:val="single"/>
+              </w:rPr>
+            </w:pPr>
+            <w:r>
+              <w:rPr>
+                <w:rFonts w:eastAsia="Times New Roman" w:cs="Times New Roman"/>
+                <w:b w:val="false"/>
+                <w:bCs w:val="false"/>
+                <w:color w:val="auto"/>
+                <w:kern w:val="0"/>
+                <w:sz w:val="20"/>
+                <w:szCs w:val="20"/>
+                <w:u w:val="none"/>
+                <w:lang w:val="en-US" w:eastAsia="zh-CN" w:bidi="hi-IN"/>
+              </w:rPr>
+              <w:t>Deployed Code in test environment for different type of installation file.</w:t>
+            </w:r>
+          </w:p>
+          <w:p>
+            <w:pPr>
+              <w:pStyle w:val="TextBody"/>
+              <w:widowControl w:val="false"/>
+              <w:numPr>
+                <w:ilvl w:val="0"/>
+                <w:numId w:val="7"/>
+              </w:numPr>
+              <w:spacing w:lineRule="auto" w:line="240" w:before="0" w:after="0"/>
+              <w:ind w:hanging="0"/>
+              <w:jc w:val="left"/>
+              <w:rPr>
+                <w:b/>
+                <w:b/>
+                <w:bCs/>
+                <w:u w:val="single"/>
+              </w:rPr>
+            </w:pPr>
+            <w:r>
+              <w:rPr>
+                <w:rFonts w:eastAsia="Times New Roman" w:cs="Times New Roman"/>
+                <w:b w:val="false"/>
+                <w:bCs w:val="false"/>
+                <w:color w:val="auto"/>
+                <w:kern w:val="0"/>
+                <w:sz w:val="20"/>
+                <w:szCs w:val="20"/>
+                <w:u w:val="none"/>
+                <w:lang w:val="en-US" w:eastAsia="zh-CN" w:bidi="hi-IN"/>
+              </w:rPr>
+              <w:t xml:space="preserve">Being a Transition project, we need to analysis the application from core and execute the </w:t>
+              <w:tab/>
+              <w:t>scenario.</w:t>
+            </w:r>
+          </w:p>
+          <w:p>
+            <w:pPr>
+              <w:pStyle w:val="TextBody"/>
+              <w:widowControl w:val="false"/>
+              <w:numPr>
+                <w:ilvl w:val="0"/>
+                <w:numId w:val="7"/>
+              </w:numPr>
+              <w:spacing w:lineRule="auto" w:line="240" w:before="0" w:after="0"/>
+              <w:ind w:hanging="0"/>
+              <w:jc w:val="left"/>
+              <w:rPr>
+                <w:b/>
+                <w:b/>
+                <w:bCs/>
+                <w:u w:val="single"/>
+              </w:rPr>
+            </w:pPr>
+            <w:r>
+              <w:rPr>
+                <w:rFonts w:eastAsia="Times New Roman" w:cs="Times New Roman"/>
+                <w:b w:val="false"/>
+                <w:bCs w:val="false"/>
+                <w:color w:val="auto"/>
+                <w:kern w:val="0"/>
+                <w:sz w:val="20"/>
+                <w:szCs w:val="20"/>
+                <w:u w:val="none"/>
+                <w:lang w:val="en-US" w:eastAsia="zh-CN" w:bidi="hi-IN"/>
+              </w:rPr>
+              <w:t>Categorized bugs based on the severity and priority.</w:t>
+            </w:r>
+          </w:p>
+          <w:p>
+            <w:pPr>
+              <w:pStyle w:val="TextBody"/>
+              <w:widowControl w:val="false"/>
+              <w:spacing w:lineRule="auto" w:line="240" w:before="0" w:after="0"/>
+              <w:ind w:hanging="0"/>
+              <w:jc w:val="left"/>
+              <w:rPr>
+                <w:rFonts w:ascii="Times New Roman" w:hAnsi="Times New Roman" w:eastAsia="Times New Roman" w:cs="Times New Roman"/>
+                <w:b w:val="false"/>
+                <w:b w:val="false"/>
+                <w:bCs w:val="false"/>
+                <w:color w:val="auto"/>
+                <w:kern w:val="0"/>
+                <w:sz w:val="20"/>
+                <w:szCs w:val="20"/>
+                <w:u w:val="none"/>
+                <w:lang w:val="en-US" w:eastAsia="zh-CN" w:bidi="hi-IN"/>
+              </w:rPr>
+            </w:pPr>
+            <w:r>
+              <w:rPr>
+                <w:b/>
+                <w:bCs/>
+                <w:u w:val="single"/>
+              </w:rPr>
+            </w:r>
+          </w:p>
+          <w:p>
+            <w:pPr>
+              <w:pStyle w:val="TextBody"/>
+              <w:widowControl w:val="false"/>
+              <w:spacing w:lineRule="auto" w:line="240" w:before="0" w:after="0"/>
+              <w:ind w:hanging="0"/>
+              <w:jc w:val="left"/>
+              <w:rPr>
+                <w:rFonts w:ascii="Times New Roman" w:hAnsi="Times New Roman" w:eastAsia="Times New Roman" w:cs="Times New Roman"/>
+                <w:b w:val="false"/>
+                <w:b w:val="false"/>
+                <w:bCs w:val="false"/>
+                <w:color w:val="auto"/>
+                <w:kern w:val="0"/>
+                <w:sz w:val="20"/>
+                <w:szCs w:val="20"/>
+                <w:u w:val="none"/>
+                <w:lang w:val="en-US" w:eastAsia="zh-CN" w:bidi="hi-IN"/>
+              </w:rPr>
+            </w:pPr>
+            <w:r>
+              <w:rPr>
+                <w:b/>
+                <w:bCs/>
+                <w:u w:val="single"/>
+              </w:rPr>
+            </w:r>
+          </w:p>
+          <w:p>
+            <w:pPr>
+              <w:pStyle w:val="TextBody"/>
+              <w:widowControl w:val="false"/>
+              <w:spacing w:lineRule="auto" w:line="240" w:before="0" w:after="0"/>
+              <w:ind w:hanging="0"/>
+              <w:jc w:val="left"/>
+              <w:rPr>
+                <w:rFonts w:ascii="Times New Roman" w:hAnsi="Times New Roman" w:eastAsia="Times New Roman" w:cs="Times New Roman"/>
+                <w:b w:val="false"/>
+                <w:b w:val="false"/>
+                <w:bCs w:val="false"/>
+                <w:color w:val="auto"/>
+                <w:kern w:val="0"/>
+                <w:sz w:val="20"/>
+                <w:szCs w:val="20"/>
+                <w:u w:val="none"/>
+                <w:lang w:val="en-US" w:eastAsia="zh-CN" w:bidi="hi-IN"/>
+              </w:rPr>
+            </w:pPr>
+            <w:r>
+              <w:rPr>
+                <w:b/>
+                <w:bCs/>
+                <w:u w:val="single"/>
+              </w:rPr>
+            </w:r>
+          </w:p>
+          <w:p>
+            <w:pPr>
+              <w:pStyle w:val="TextBody"/>
+              <w:widowControl w:val="false"/>
+              <w:spacing w:lineRule="auto" w:line="240" w:before="0" w:after="0"/>
+              <w:ind w:hanging="0"/>
+              <w:jc w:val="left"/>
+              <w:rPr>
+                <w:rFonts w:ascii="Times New Roman" w:hAnsi="Times New Roman" w:eastAsia="Times New Roman" w:cs="Times New Roman"/>
+                <w:b w:val="false"/>
+                <w:b w:val="false"/>
+                <w:bCs w:val="false"/>
+                <w:color w:val="auto"/>
+                <w:kern w:val="0"/>
+                <w:sz w:val="20"/>
+                <w:szCs w:val="20"/>
+                <w:u w:val="none"/>
+                <w:lang w:val="en-US" w:eastAsia="zh-CN" w:bidi="hi-IN"/>
+              </w:rPr>
+            </w:pPr>
+            <w:r>
+              <w:rPr>
+                <w:b/>
+                <w:bCs/>
+                <w:u w:val="single"/>
+              </w:rPr>
+            </w:r>
+          </w:p>
+          <w:p>
+            <w:pPr>
+              <w:pStyle w:val="LOnormal"/>
+              <w:widowControl w:val="false"/>
+              <w:spacing w:lineRule="auto" w:line="240" w:before="0" w:after="0"/>
+              <w:jc w:val="left"/>
+              <w:rPr/>
             </w:pPr>
             <w:r>
               <w:rPr>
                 <w:rFonts w:eastAsia="Times New Roman" w:cs="Times New Roman" w:ascii="Times New Roman" w:hAnsi="Times New Roman"/>
-                <w:color w:val="auto"/>
-                <w:kern w:val="0"/>
-                <w:sz w:val="20"/>
-                <w:szCs w:val="20"/>
-                <w:lang w:val="en-US" w:eastAsia="zh-CN" w:bidi="hi-IN"/>
-              </w:rPr>
-              <w:t xml:space="preserve">Telecommunications services provider in revenues and subscribers which provides telephony services, mobile services, and DSL data services. </w:t>
-              <w:br/>
-              <w:t>Handled various critical applications like UNICA RA, UNICA C, Dynamic Inventory, Network Ngneer and Navweb.The Objective of this project is to creating the order according to customer request, verifying the data in data base and Validating the end to end flow.</w:t>
+                <w:b/>
+                <w:sz w:val="20"/>
+                <w:szCs w:val="20"/>
+              </w:rPr>
+              <w:t>T-Mobile</w:t>
+            </w:r>
+            <w:r>
+              <w:rPr>
+                <w:rFonts w:eastAsia="Times New Roman" w:cs="Times New Roman" w:ascii="Times New Roman" w:hAnsi="Times New Roman"/>
+                <w:b/>
+                <w:sz w:val="20"/>
+                <w:szCs w:val="20"/>
+              </w:rPr>
+              <w:t xml:space="preserve"> | May ’16 – Nov ’19</w:t>
             </w:r>
           </w:p>
           <w:p>
@@ -483,7 +1575,7 @@
               <w:pStyle w:val="LOnormal"/>
               <w:widowControl w:val="false"/>
               <w:spacing w:lineRule="auto" w:line="240" w:before="0" w:after="0"/>
-              <w:jc w:val="both"/>
+              <w:jc w:val="left"/>
               <w:rPr>
                 <w:rFonts w:ascii="Times New Roman" w:hAnsi="Times New Roman" w:eastAsia="Times New Roman" w:cs="Times New Roman"/>
                 <w:b/>
@@ -493,13 +1585,137 @@
               </w:rPr>
             </w:pPr>
             <w:r>
+              <w:rPr/>
+            </w:r>
+          </w:p>
+          <w:p>
+            <w:pPr>
+              <w:pStyle w:val="LOnormal"/>
+              <w:widowControl w:val="false"/>
+              <w:numPr>
+                <w:ilvl w:val="0"/>
+                <w:numId w:val="0"/>
+              </w:numPr>
+              <w:spacing w:lineRule="auto" w:line="240" w:before="0" w:after="0"/>
+              <w:ind w:left="360" w:hanging="0"/>
+              <w:jc w:val="left"/>
+              <w:rPr/>
+            </w:pPr>
+            <w:r>
               <w:rPr>
                 <w:rFonts w:eastAsia="Times New Roman" w:cs="Times New Roman" w:ascii="Times New Roman" w:hAnsi="Times New Roman"/>
-                <w:b/>
-                <w:sz w:val="20"/>
-                <w:szCs w:val="20"/>
-              </w:rPr>
-              <w:t>Salesforce CRM | Link Jun ’21 – Mar ’22</w:t>
+                <w:sz w:val="20"/>
+                <w:szCs w:val="20"/>
+              </w:rPr>
+              <w:tab/>
+            </w:r>
+            <w:r>
+              <w:rPr>
+                <w:rFonts w:eastAsia="Times New Roman" w:cs="Times New Roman" w:ascii="Times New Roman" w:hAnsi="Times New Roman"/>
+                <w:sz w:val="20"/>
+                <w:szCs w:val="20"/>
+              </w:rPr>
+              <w:t>Pr</w:t>
+            </w:r>
+            <w:r>
+              <w:rPr>
+                <w:rFonts w:eastAsia="Times New Roman" w:cs="Times New Roman" w:ascii="Times New Roman" w:hAnsi="Times New Roman"/>
+                <w:sz w:val="20"/>
+                <w:szCs w:val="20"/>
+              </w:rPr>
+              <w:t xml:space="preserve">oject deals with handling the back-end process of SAP. Further on delivery and shipment of </w:t>
+              <w:tab/>
+              <w:t xml:space="preserve">the order up till generating billing and usage for the customer. </w:t>
+            </w:r>
+          </w:p>
+          <w:p>
+            <w:pPr>
+              <w:pStyle w:val="LOnormal"/>
+              <w:widowControl w:val="false"/>
+              <w:numPr>
+                <w:ilvl w:val="0"/>
+                <w:numId w:val="0"/>
+              </w:numPr>
+              <w:spacing w:lineRule="auto" w:line="240" w:before="0" w:after="0"/>
+              <w:ind w:hanging="0"/>
+              <w:jc w:val="left"/>
+              <w:rPr>
+                <w:rFonts w:ascii="Times New Roman" w:hAnsi="Times New Roman" w:eastAsia="Times New Roman" w:cs="Times New Roman"/>
+                <w:sz w:val="20"/>
+                <w:szCs w:val="20"/>
+              </w:rPr>
+            </w:pPr>
+            <w:r>
+              <w:rPr/>
+            </w:r>
+          </w:p>
+          <w:p>
+            <w:pPr>
+              <w:pStyle w:val="LOnormal"/>
+              <w:widowControl w:val="false"/>
+              <w:numPr>
+                <w:ilvl w:val="0"/>
+                <w:numId w:val="0"/>
+              </w:numPr>
+              <w:spacing w:lineRule="auto" w:line="240" w:before="0" w:after="0"/>
+              <w:ind w:hanging="0"/>
+              <w:jc w:val="left"/>
+              <w:rPr/>
+            </w:pPr>
+            <w:r>
+              <w:rPr>
+                <w:rFonts w:eastAsia="Times New Roman" w:cs="Times New Roman" w:ascii="Times New Roman" w:hAnsi="Times New Roman"/>
+                <w:b/>
+                <w:bCs/>
+                <w:sz w:val="20"/>
+                <w:szCs w:val="20"/>
+                <w:u w:val="single"/>
+              </w:rPr>
+              <w:t>Technologies:</w:t>
+            </w:r>
+            <w:r>
+              <w:rPr>
+                <w:rFonts w:eastAsia="Times New Roman" w:cs="Times New Roman"/>
+                <w:sz w:val="20"/>
+                <w:szCs w:val="20"/>
+              </w:rPr>
+              <w:tab/>
+            </w:r>
+          </w:p>
+          <w:p>
+            <w:pPr>
+              <w:pStyle w:val="LOnormal"/>
+              <w:widowControl w:val="false"/>
+              <w:numPr>
+                <w:ilvl w:val="0"/>
+                <w:numId w:val="0"/>
+              </w:numPr>
+              <w:spacing w:lineRule="auto" w:line="240" w:before="0" w:after="0"/>
+              <w:ind w:hanging="0"/>
+              <w:jc w:val="left"/>
+              <w:rPr/>
+            </w:pPr>
+            <w:r>
+              <w:rPr>
+                <w:rFonts w:eastAsia="Times New Roman" w:cs="Times New Roman"/>
+                <w:sz w:val="20"/>
+                <w:szCs w:val="20"/>
+              </w:rPr>
+              <w:tab/>
+            </w:r>
+            <w:r>
+              <w:rPr>
+                <w:rFonts w:eastAsia="Times New Roman" w:cs="Times New Roman" w:ascii="Times New Roman" w:hAnsi="Times New Roman"/>
+                <w:b w:val="false"/>
+                <w:bCs w:val="false"/>
+                <w:color w:val="auto"/>
+                <w:kern w:val="0"/>
+                <w:sz w:val="20"/>
+                <w:szCs w:val="20"/>
+                <w:u w:val="none"/>
+                <w:lang w:val="en-US" w:eastAsia="zh-CN" w:bidi="hi-IN"/>
+              </w:rPr>
+              <w:t>Operating Systems: Windows 10, iOS 13.6</w:t>
             </w:r>
           </w:p>
           <w:p>
@@ -508,223 +1724,406 @@
               <w:widowControl w:val="false"/>
               <w:numPr>
                 <w:ilvl w:val="0"/>
-                <w:numId w:val="6"/>
-              </w:numPr>
-              <w:spacing w:lineRule="auto" w:line="240" w:before="0" w:after="0"/>
-              <w:ind w:left="720" w:hanging="360"/>
-              <w:jc w:val="both"/>
+                <w:numId w:val="0"/>
+              </w:numPr>
+              <w:spacing w:lineRule="auto" w:line="240" w:before="0" w:after="0"/>
+              <w:ind w:hanging="0"/>
+              <w:jc w:val="left"/>
+              <w:rPr>
+                <w:b/>
+                <w:b/>
+                <w:bCs/>
+                <w:u w:val="single"/>
+              </w:rPr>
+            </w:pPr>
+            <w:r>
+              <w:rPr>
+                <w:rFonts w:eastAsia="Times New Roman" w:cs="Times New Roman"/>
+                <w:b w:val="false"/>
+                <w:bCs w:val="false"/>
+                <w:color w:val="auto"/>
+                <w:kern w:val="0"/>
+                <w:sz w:val="20"/>
+                <w:szCs w:val="20"/>
+                <w:u w:val="none"/>
+                <w:lang w:val="en-US" w:eastAsia="zh-CN" w:bidi="hi-IN"/>
+              </w:rPr>
+              <w:t xml:space="preserve">              </w:t>
+            </w:r>
+            <w:r>
+              <w:rPr>
+                <w:rFonts w:eastAsia="Times New Roman" w:cs="Times New Roman"/>
+                <w:b w:val="false"/>
+                <w:bCs w:val="false"/>
+                <w:color w:val="auto"/>
+                <w:kern w:val="0"/>
+                <w:sz w:val="20"/>
+                <w:szCs w:val="20"/>
+                <w:u w:val="none"/>
+                <w:lang w:val="en-US" w:eastAsia="zh-CN" w:bidi="hi-IN"/>
+              </w:rPr>
+              <w:t>Testing tools: JIRA, Test Rail, MS Office, Confluence, Workbench 54.0.0</w:t>
+            </w:r>
+          </w:p>
+          <w:p>
+            <w:pPr>
+              <w:pStyle w:val="TextBody"/>
+              <w:widowControl w:val="false"/>
+              <w:numPr>
+                <w:ilvl w:val="0"/>
+                <w:numId w:val="0"/>
+              </w:numPr>
+              <w:spacing w:lineRule="auto" w:line="240" w:before="0" w:after="0"/>
+              <w:ind w:hanging="0"/>
+              <w:jc w:val="left"/>
+              <w:rPr>
+                <w:b/>
+                <w:b/>
+                <w:bCs/>
+                <w:u w:val="single"/>
+              </w:rPr>
+            </w:pPr>
+            <w:r>
+              <w:rPr>
+                <w:rFonts w:eastAsia="Times New Roman" w:cs="Times New Roman"/>
+                <w:b w:val="false"/>
+                <w:bCs w:val="false"/>
+                <w:color w:val="auto"/>
+                <w:kern w:val="0"/>
+                <w:sz w:val="20"/>
+                <w:szCs w:val="20"/>
+                <w:u w:val="none"/>
+                <w:lang w:val="en-US" w:eastAsia="zh-CN" w:bidi="hi-IN"/>
+              </w:rPr>
+              <w:tab/>
+              <w:t>Software: IOS App, Salesforce CRM and Chrome Web Browsers</w:t>
+            </w:r>
+          </w:p>
+          <w:p>
+            <w:pPr>
+              <w:pStyle w:val="LOnormal"/>
+              <w:widowControl w:val="false"/>
+              <w:numPr>
+                <w:ilvl w:val="0"/>
+                <w:numId w:val="0"/>
+              </w:numPr>
+              <w:spacing w:lineRule="auto" w:line="240" w:before="0" w:after="0"/>
+              <w:ind w:hanging="0"/>
+              <w:jc w:val="left"/>
+              <w:rPr/>
+            </w:pPr>
+            <w:r>
+              <w:rPr>
+                <w:rFonts w:eastAsia="Times New Roman" w:cs="Times New Roman" w:ascii="Times New Roman" w:hAnsi="Times New Roman"/>
+                <w:b w:val="false"/>
+                <w:bCs w:val="false"/>
+                <w:color w:val="auto"/>
+                <w:kern w:val="0"/>
+                <w:sz w:val="20"/>
+                <w:szCs w:val="20"/>
+                <w:u w:val="none"/>
+                <w:lang w:val="en-US" w:eastAsia="zh-CN" w:bidi="hi-IN"/>
+              </w:rPr>
+              <w:tab/>
+              <w:t>Domain: Salesforce</w:t>
+            </w:r>
+          </w:p>
+          <w:p>
+            <w:pPr>
+              <w:pStyle w:val="LOnormal"/>
+              <w:widowControl w:val="false"/>
+              <w:numPr>
+                <w:ilvl w:val="0"/>
+                <w:numId w:val="0"/>
+              </w:numPr>
+              <w:spacing w:lineRule="auto" w:line="240" w:before="0" w:after="0"/>
+              <w:ind w:hanging="0"/>
+              <w:jc w:val="left"/>
               <w:rPr>
                 <w:rFonts w:ascii="Times New Roman" w:hAnsi="Times New Roman" w:eastAsia="Times New Roman" w:cs="Times New Roman"/>
-                <w:color w:val="auto"/>
-                <w:kern w:val="0"/>
-                <w:sz w:val="20"/>
-                <w:szCs w:val="20"/>
-                <w:lang w:val="en-US" w:eastAsia="zh-CN" w:bidi="hi-IN"/>
-              </w:rPr>
-            </w:pPr>
+                <w:b w:val="false"/>
+                <w:b w:val="false"/>
+                <w:bCs w:val="false"/>
+                <w:color w:val="auto"/>
+                <w:kern w:val="0"/>
+                <w:sz w:val="20"/>
+                <w:szCs w:val="20"/>
+                <w:u w:val="none"/>
+                <w:lang w:val="en-US" w:eastAsia="zh-CN" w:bidi="hi-IN"/>
+              </w:rPr>
+            </w:pPr>
+            <w:r>
+              <w:rPr/>
+            </w:r>
+          </w:p>
+          <w:p>
+            <w:pPr>
+              <w:pStyle w:val="LOnormal"/>
+              <w:widowControl w:val="false"/>
+              <w:numPr>
+                <w:ilvl w:val="0"/>
+                <w:numId w:val="1"/>
+              </w:numPr>
+              <w:spacing w:lineRule="auto" w:line="240" w:before="0" w:after="0"/>
+              <w:ind w:hanging="0"/>
+              <w:jc w:val="left"/>
+              <w:rPr/>
+            </w:pPr>
+            <w:r>
+              <w:rPr>
+                <w:rFonts w:eastAsia="Times New Roman" w:cs="Times New Roman" w:ascii="Times New Roman" w:hAnsi="Times New Roman"/>
+                <w:b w:val="false"/>
+                <w:bCs w:val="false"/>
+                <w:color w:val="auto"/>
+                <w:kern w:val="0"/>
+                <w:sz w:val="20"/>
+                <w:szCs w:val="20"/>
+                <w:u w:val="none"/>
+                <w:lang w:val="en-US" w:eastAsia="zh-CN" w:bidi="hi-IN"/>
+              </w:rPr>
+              <w:t>Identifying test scenarios, writing test cases, troubleshooting and analyzing.</w:t>
+            </w:r>
+          </w:p>
+          <w:p>
+            <w:pPr>
+              <w:pStyle w:val="LOnormal"/>
+              <w:widowControl w:val="false"/>
+              <w:numPr>
+                <w:ilvl w:val="0"/>
+                <w:numId w:val="1"/>
+              </w:numPr>
+              <w:spacing w:lineRule="auto" w:line="240" w:before="0" w:after="0"/>
+              <w:ind w:hanging="0"/>
+              <w:jc w:val="left"/>
+              <w:rPr/>
+            </w:pPr>
+            <w:r>
+              <w:rPr>
+                <w:rFonts w:eastAsia="Times New Roman" w:cs="Times New Roman" w:ascii="Times New Roman" w:hAnsi="Times New Roman"/>
+                <w:b w:val="false"/>
+                <w:bCs w:val="false"/>
+                <w:color w:val="auto"/>
+                <w:kern w:val="0"/>
+                <w:sz w:val="20"/>
+                <w:szCs w:val="20"/>
+                <w:u w:val="none"/>
+                <w:lang w:val="en-US" w:eastAsia="zh-CN" w:bidi="hi-IN"/>
+              </w:rPr>
+              <w:t>Performing Sanity, Functional Testing, Integration Testing and Regression</w:t>
+            </w:r>
+          </w:p>
+          <w:p>
+            <w:pPr>
+              <w:pStyle w:val="LOnormal"/>
+              <w:widowControl w:val="false"/>
+              <w:numPr>
+                <w:ilvl w:val="0"/>
+                <w:numId w:val="1"/>
+              </w:numPr>
+              <w:spacing w:lineRule="auto" w:line="240" w:before="0" w:after="0"/>
+              <w:ind w:hanging="0"/>
+              <w:jc w:val="left"/>
+              <w:rPr/>
+            </w:pPr>
+            <w:r>
+              <w:rPr>
+                <w:rFonts w:eastAsia="Times New Roman" w:cs="Times New Roman" w:ascii="Times New Roman" w:hAnsi="Times New Roman"/>
+                <w:b w:val="false"/>
+                <w:bCs w:val="false"/>
+                <w:color w:val="auto"/>
+                <w:kern w:val="0"/>
+                <w:sz w:val="20"/>
+                <w:szCs w:val="20"/>
+                <w:u w:val="none"/>
+                <w:lang w:val="en-US" w:eastAsia="zh-CN" w:bidi="hi-IN"/>
+              </w:rPr>
+              <w:t>Testing, Usage of SAP SD module and FI Module.</w:t>
+            </w:r>
+          </w:p>
+          <w:p>
+            <w:pPr>
+              <w:pStyle w:val="LOnormal"/>
+              <w:widowControl w:val="false"/>
+              <w:numPr>
+                <w:ilvl w:val="0"/>
+                <w:numId w:val="1"/>
+              </w:numPr>
+              <w:spacing w:lineRule="auto" w:line="240" w:before="0" w:after="0"/>
+              <w:ind w:hanging="0"/>
+              <w:jc w:val="left"/>
+              <w:rPr/>
+            </w:pPr>
+            <w:r>
+              <w:rPr>
+                <w:rFonts w:eastAsia="Times New Roman" w:cs="Times New Roman" w:ascii="Times New Roman" w:hAnsi="Times New Roman"/>
+                <w:b w:val="false"/>
+                <w:bCs w:val="false"/>
+                <w:color w:val="auto"/>
+                <w:kern w:val="0"/>
+                <w:sz w:val="20"/>
+                <w:szCs w:val="20"/>
+                <w:u w:val="none"/>
+                <w:lang w:val="en-US" w:eastAsia="zh-CN" w:bidi="hi-IN"/>
+              </w:rPr>
+              <w:t xml:space="preserve">Good experience in various approaches used in testing like, unit testing, integration testing, </w:t>
+              <w:tab/>
+              <w:t>load testing, regression testing &amp;amp; negative testing.</w:t>
+            </w:r>
+          </w:p>
+          <w:p>
+            <w:pPr>
+              <w:pStyle w:val="LOnormal"/>
+              <w:widowControl w:val="false"/>
+              <w:numPr>
+                <w:ilvl w:val="0"/>
+                <w:numId w:val="1"/>
+              </w:numPr>
+              <w:spacing w:lineRule="auto" w:line="240" w:before="0" w:after="0"/>
+              <w:ind w:hanging="0"/>
+              <w:jc w:val="left"/>
+              <w:rPr/>
+            </w:pPr>
+            <w:r>
+              <w:rPr>
+                <w:rFonts w:eastAsia="Times New Roman" w:cs="Times New Roman" w:ascii="Times New Roman" w:hAnsi="Times New Roman"/>
+                <w:b w:val="false"/>
+                <w:bCs w:val="false"/>
+                <w:color w:val="auto"/>
+                <w:kern w:val="0"/>
+                <w:sz w:val="20"/>
+                <w:szCs w:val="20"/>
+                <w:u w:val="none"/>
+                <w:lang w:val="en-US" w:eastAsia="zh-CN" w:bidi="hi-IN"/>
+              </w:rPr>
+              <w:t xml:space="preserve">Coordinating with FA&amp;#39;s In providing KTs to the QA team on the process core integration, </w:t>
+              <w:tab/>
+              <w:t>unit scenarios to build automation suite</w:t>
+            </w:r>
+          </w:p>
+          <w:p>
+            <w:pPr>
+              <w:pStyle w:val="LOnormal"/>
+              <w:widowControl w:val="false"/>
+              <w:numPr>
+                <w:ilvl w:val="0"/>
+                <w:numId w:val="1"/>
+              </w:numPr>
+              <w:spacing w:lineRule="auto" w:line="240" w:before="0" w:after="0"/>
+              <w:ind w:hanging="0"/>
+              <w:jc w:val="left"/>
+              <w:rPr/>
+            </w:pPr>
+            <w:r>
+              <w:rPr>
+                <w:rFonts w:eastAsia="Times New Roman" w:cs="Times New Roman" w:ascii="Times New Roman" w:hAnsi="Times New Roman"/>
+                <w:b w:val="false"/>
+                <w:bCs w:val="false"/>
+                <w:color w:val="auto"/>
+                <w:kern w:val="0"/>
+                <w:sz w:val="20"/>
+                <w:szCs w:val="20"/>
+                <w:u w:val="none"/>
+                <w:lang w:val="en-US" w:eastAsia="zh-CN" w:bidi="hi-IN"/>
+              </w:rPr>
+              <w:t xml:space="preserve">Identifying &amp;amp; building the right core scenarios as part of RT and executing the scenarios </w:t>
+              <w:tab/>
+              <w:t>before TR release cycle through automation.</w:t>
+            </w:r>
+          </w:p>
+          <w:p>
+            <w:pPr>
+              <w:pStyle w:val="LOnormal"/>
+              <w:widowControl w:val="false"/>
+              <w:numPr>
+                <w:ilvl w:val="0"/>
+                <w:numId w:val="1"/>
+              </w:numPr>
+              <w:spacing w:lineRule="auto" w:line="240" w:before="0" w:after="0"/>
+              <w:ind w:hanging="0"/>
+              <w:jc w:val="left"/>
+              <w:rPr/>
+            </w:pPr>
+            <w:r>
+              <w:rPr>
+                <w:rFonts w:eastAsia="Times New Roman" w:cs="Times New Roman" w:ascii="Times New Roman" w:hAnsi="Times New Roman"/>
+                <w:b w:val="false"/>
+                <w:bCs w:val="false"/>
+                <w:color w:val="auto"/>
+                <w:kern w:val="0"/>
+                <w:sz w:val="20"/>
+                <w:szCs w:val="20"/>
+                <w:u w:val="none"/>
+                <w:lang w:val="en-US" w:eastAsia="zh-CN" w:bidi="hi-IN"/>
+              </w:rPr>
+              <w:t xml:space="preserve">Responsible for creation of Test data, Test case design, review, execution, Defect management </w:t>
+              <w:tab/>
+              <w:t>and preparing test reports.</w:t>
+            </w:r>
+          </w:p>
+          <w:p>
+            <w:pPr>
+              <w:pStyle w:val="LOnormal"/>
+              <w:widowControl w:val="false"/>
+              <w:numPr>
+                <w:ilvl w:val="0"/>
+                <w:numId w:val="1"/>
+              </w:numPr>
+              <w:spacing w:lineRule="auto" w:line="240" w:before="0" w:after="0"/>
+              <w:ind w:hanging="0"/>
+              <w:jc w:val="left"/>
+              <w:rPr/>
+            </w:pPr>
+            <w:r>
+              <w:rPr>
+                <w:rFonts w:eastAsia="Times New Roman" w:cs="Times New Roman" w:ascii="Times New Roman" w:hAnsi="Times New Roman"/>
+                <w:b w:val="false"/>
+                <w:bCs w:val="false"/>
+                <w:color w:val="auto"/>
+                <w:kern w:val="0"/>
+                <w:sz w:val="20"/>
+                <w:szCs w:val="20"/>
+                <w:u w:val="none"/>
+                <w:lang w:val="en-US" w:eastAsia="zh-CN" w:bidi="hi-IN"/>
+              </w:rPr>
+              <w:t>Good exposure on JIRA/HP-QC tools</w:t>
+            </w:r>
+          </w:p>
+          <w:p>
+            <w:pPr>
+              <w:pStyle w:val="LOnormal"/>
+              <w:widowControl w:val="false"/>
+              <w:numPr>
+                <w:ilvl w:val="0"/>
+                <w:numId w:val="1"/>
+              </w:numPr>
+              <w:spacing w:lineRule="auto" w:line="240" w:before="0" w:after="0"/>
+              <w:ind w:hanging="0"/>
+              <w:jc w:val="left"/>
+              <w:rPr/>
+            </w:pPr>
+            <w:r>
+              <w:rPr>
+                <w:rFonts w:eastAsia="Times New Roman" w:cs="Times New Roman" w:ascii="Times New Roman" w:hAnsi="Times New Roman"/>
+                <w:b w:val="false"/>
+                <w:bCs w:val="false"/>
+                <w:color w:val="auto"/>
+                <w:kern w:val="0"/>
+                <w:sz w:val="20"/>
+                <w:szCs w:val="20"/>
+                <w:u w:val="none"/>
+                <w:lang w:val="en-US" w:eastAsia="zh-CN" w:bidi="hi-IN"/>
+              </w:rPr>
+              <w:t xml:space="preserve">Database logic: Add database components, write the SQL queries to create table’s columns, </w:t>
+              <w:tab/>
+              <w:t>functions, views and procedures. Technologies used are Oracle Database</w:t>
+            </w:r>
             <w:r>
               <w:rPr>
                 <w:rFonts w:eastAsia="Times New Roman" w:cs="Times New Roman"/>
-                <w:color w:val="auto"/>
-                <w:kern w:val="0"/>
-                <w:sz w:val="20"/>
-                <w:szCs w:val="20"/>
-                <w:lang w:val="en-US" w:eastAsia="zh-CN" w:bidi="hi-IN"/>
-              </w:rPr>
-              <w:t>Understanding Business requirements.</w:t>
-            </w:r>
-          </w:p>
-          <w:p>
-            <w:pPr>
-              <w:pStyle w:val="TextBody"/>
-              <w:widowControl w:val="false"/>
-              <w:numPr>
-                <w:ilvl w:val="0"/>
-                <w:numId w:val="6"/>
-              </w:numPr>
-              <w:spacing w:lineRule="auto" w:line="240" w:before="0" w:after="0"/>
-              <w:ind w:left="720" w:hanging="360"/>
-              <w:jc w:val="both"/>
-              <w:rPr>
-                <w:rFonts w:ascii="Times New Roman" w:hAnsi="Times New Roman" w:eastAsia="Times New Roman" w:cs="Times New Roman"/>
-                <w:color w:val="auto"/>
-                <w:kern w:val="0"/>
-                <w:sz w:val="20"/>
-                <w:szCs w:val="20"/>
-                <w:lang w:val="en-US" w:eastAsia="zh-CN" w:bidi="hi-IN"/>
-              </w:rPr>
-            </w:pPr>
-            <w:r>
-              <w:rPr>
-                <w:rFonts w:eastAsia="Times New Roman" w:cs="Times New Roman"/>
-                <w:color w:val="auto"/>
-                <w:kern w:val="0"/>
-                <w:sz w:val="20"/>
-                <w:szCs w:val="20"/>
-                <w:lang w:val="en-US" w:eastAsia="zh-CN" w:bidi="hi-IN"/>
-              </w:rPr>
-              <w:t>Test Design, review, execution and defect management</w:t>
-            </w:r>
-          </w:p>
-          <w:p>
-            <w:pPr>
-              <w:pStyle w:val="TextBody"/>
-              <w:widowControl w:val="false"/>
-              <w:numPr>
-                <w:ilvl w:val="0"/>
-                <w:numId w:val="6"/>
-              </w:numPr>
-              <w:spacing w:lineRule="auto" w:line="240" w:before="0" w:after="0"/>
-              <w:ind w:left="720" w:hanging="360"/>
-              <w:jc w:val="both"/>
-              <w:rPr>
-                <w:rFonts w:ascii="Times New Roman" w:hAnsi="Times New Roman" w:eastAsia="Times New Roman" w:cs="Times New Roman"/>
-                <w:color w:val="auto"/>
-                <w:kern w:val="0"/>
-                <w:sz w:val="20"/>
-                <w:szCs w:val="20"/>
-                <w:lang w:val="en-US" w:eastAsia="zh-CN" w:bidi="hi-IN"/>
-              </w:rPr>
-            </w:pPr>
-            <w:r>
-              <w:rPr>
-                <w:rFonts w:eastAsia="Times New Roman" w:cs="Times New Roman"/>
-                <w:color w:val="auto"/>
-                <w:kern w:val="0"/>
-                <w:sz w:val="20"/>
-                <w:szCs w:val="20"/>
-                <w:lang w:val="en-US" w:eastAsia="zh-CN" w:bidi="hi-IN"/>
-              </w:rPr>
-              <w:t xml:space="preserve">Attending Defect triage calls and daily SCRUM calls </w:t>
-            </w:r>
-          </w:p>
-          <w:p>
-            <w:pPr>
-              <w:pStyle w:val="TextBody"/>
-              <w:widowControl w:val="false"/>
-              <w:numPr>
-                <w:ilvl w:val="0"/>
-                <w:numId w:val="6"/>
-              </w:numPr>
-              <w:spacing w:lineRule="auto" w:line="240" w:before="0" w:after="0"/>
-              <w:ind w:left="720" w:hanging="360"/>
-              <w:jc w:val="both"/>
-              <w:rPr>
-                <w:rFonts w:ascii="Times New Roman" w:hAnsi="Times New Roman" w:eastAsia="Times New Roman" w:cs="Times New Roman"/>
-                <w:color w:val="auto"/>
-                <w:kern w:val="0"/>
-                <w:sz w:val="20"/>
-                <w:szCs w:val="20"/>
-                <w:lang w:val="en-US" w:eastAsia="zh-CN" w:bidi="hi-IN"/>
-              </w:rPr>
-            </w:pPr>
-            <w:r>
-              <w:rPr>
-                <w:rFonts w:eastAsia="Times New Roman" w:cs="Times New Roman"/>
-                <w:color w:val="auto"/>
-                <w:kern w:val="0"/>
-                <w:sz w:val="20"/>
-                <w:szCs w:val="20"/>
-                <w:lang w:val="en-US" w:eastAsia="zh-CN" w:bidi="hi-IN"/>
-              </w:rPr>
-              <w:t>Communicating between cross teams on evolving requirements</w:t>
-            </w:r>
-          </w:p>
-          <w:p>
-            <w:pPr>
-              <w:pStyle w:val="TextBody"/>
-              <w:widowControl w:val="false"/>
-              <w:numPr>
-                <w:ilvl w:val="0"/>
-                <w:numId w:val="6"/>
-              </w:numPr>
-              <w:spacing w:lineRule="auto" w:line="240" w:before="0" w:after="0"/>
-              <w:ind w:left="720" w:hanging="360"/>
-              <w:jc w:val="both"/>
-              <w:rPr/>
-            </w:pPr>
-            <w:r>
-              <w:rPr>
-                <w:rFonts w:eastAsia="Times New Roman" w:cs="Times New Roman"/>
-                <w:color w:val="auto"/>
-                <w:kern w:val="0"/>
-                <w:sz w:val="20"/>
-                <w:szCs w:val="20"/>
-                <w:lang w:val="en-US" w:eastAsia="zh-CN" w:bidi="hi-IN"/>
-              </w:rPr>
-              <w:t>Coordinating with Business users, Analysts and Architects, developers on the client requirements and do the GAP analysis</w:t>
-            </w:r>
-            <w:r>
-              <w:rPr>
-                <w:rFonts w:eastAsia="Times New Roman" w:cs="Times New Roman"/>
                 <w:sz w:val="20"/>
                 <w:szCs w:val="20"/>
               </w:rPr>
               <w:tab/>
-              <w:tab/>
-              <w:tab/>
-            </w:r>
-          </w:p>
-        </w:tc>
-      </w:tr>
-      <w:tr>
-        <w:trPr/>
-        <w:tc>
-          <w:tcPr>
-            <w:tcW w:w="2249" w:type="dxa"/>
-            <w:tcBorders/>
-            <w:shd w:fill="auto" w:val="clear"/>
-          </w:tcPr>
-          <w:p>
-            <w:pPr>
-              <w:pStyle w:val="LOnormal"/>
-              <w:widowControl w:val="false"/>
-              <w:spacing w:lineRule="auto" w:line="240" w:before="0" w:after="0"/>
-              <w:rPr>
-                <w:rFonts w:ascii="Times New Roman" w:hAnsi="Times New Roman" w:eastAsia="Times New Roman" w:cs="Times New Roman"/>
-                <w:b/>
-                <w:b/>
-                <w:sz w:val="20"/>
-                <w:szCs w:val="20"/>
-              </w:rPr>
-            </w:pPr>
-            <w:r>
-              <w:rPr>
-                <w:rFonts w:eastAsia="Times New Roman" w:cs="Times New Roman" w:ascii="Times New Roman" w:hAnsi="Times New Roman"/>
-                <w:b/>
-                <w:sz w:val="20"/>
-                <w:szCs w:val="20"/>
-              </w:rPr>
-            </w:r>
-          </w:p>
-        </w:tc>
-        <w:tc>
-          <w:tcPr>
-            <w:tcW w:w="8550" w:type="dxa"/>
-            <w:tcBorders/>
-            <w:shd w:fill="auto" w:val="clear"/>
-          </w:tcPr>
-          <w:p>
-            <w:pPr>
-              <w:pStyle w:val="LOnormal"/>
-              <w:widowControl w:val="false"/>
-              <w:spacing w:lineRule="auto" w:line="240" w:before="0" w:after="0"/>
-              <w:jc w:val="both"/>
-              <w:rPr>
-                <w:rFonts w:ascii="Times New Roman" w:hAnsi="Times New Roman" w:eastAsia="Times New Roman" w:cs="Times New Roman"/>
-                <w:b/>
-                <w:b/>
-                <w:sz w:val="20"/>
-                <w:szCs w:val="20"/>
-              </w:rPr>
-            </w:pPr>
-            <w:r>
-              <w:rPr>
-                <w:rFonts w:eastAsia="Times New Roman" w:cs="Times New Roman" w:ascii="Times New Roman" w:hAnsi="Times New Roman"/>
-                <w:b/>
-                <w:sz w:val="20"/>
-                <w:szCs w:val="20"/>
-              </w:rPr>
             </w:r>
           </w:p>
         </w:tc>
@@ -829,13 +2228,23 @@
               <w:spacing w:lineRule="auto" w:line="240" w:before="0" w:after="0"/>
               <w:ind w:left="720" w:right="7" w:hanging="360"/>
               <w:rPr>
-                <w:rFonts w:ascii="Times" w:hAnsi="Times" w:eastAsia="Times" w:cs="Times"/>
-                <w:sz w:val="20"/>
-                <w:szCs w:val="20"/>
-              </w:rPr>
-            </w:pPr>
-            <w:r>
-              <w:rPr/>
+                <w:rFonts w:ascii="Times New Roman" w:hAnsi="Times New Roman" w:eastAsia="Times New Roman" w:cs="Times New Roman"/>
+                <w:color w:val="auto"/>
+                <w:kern w:val="0"/>
+                <w:sz w:val="20"/>
+                <w:szCs w:val="20"/>
+                <w:lang w:val="en-US" w:eastAsia="zh-CN" w:bidi="hi-IN"/>
+              </w:rPr>
+            </w:pPr>
+            <w:r>
+              <w:rPr>
+                <w:rFonts w:eastAsia="Times New Roman" w:cs="Times New Roman" w:ascii="Times New Roman" w:hAnsi="Times New Roman"/>
+                <w:color w:val="auto"/>
+                <w:kern w:val="0"/>
+                <w:sz w:val="20"/>
+                <w:szCs w:val="20"/>
+                <w:lang w:val="en-US" w:eastAsia="zh-CN" w:bidi="hi-IN"/>
+              </w:rPr>
               <w:t>Operating systems: Windows 10, iOS 13.6, Android OS</w:t>
             </w:r>
           </w:p>
@@ -850,13 +2259,23 @@
               <w:spacing w:lineRule="auto" w:line="240" w:before="0" w:after="0"/>
               <w:ind w:left="720" w:right="7" w:hanging="360"/>
               <w:rPr>
-                <w:rFonts w:ascii="Times" w:hAnsi="Times" w:eastAsia="Times" w:cs="Times"/>
-                <w:sz w:val="20"/>
-                <w:szCs w:val="20"/>
-              </w:rPr>
-            </w:pPr>
-            <w:r>
-              <w:rPr/>
+                <w:rFonts w:ascii="Times New Roman" w:hAnsi="Times New Roman" w:eastAsia="Times New Roman" w:cs="Times New Roman"/>
+                <w:color w:val="auto"/>
+                <w:kern w:val="0"/>
+                <w:sz w:val="20"/>
+                <w:szCs w:val="20"/>
+                <w:lang w:val="en-US" w:eastAsia="zh-CN" w:bidi="hi-IN"/>
+              </w:rPr>
+            </w:pPr>
+            <w:r>
+              <w:rPr>
+                <w:rFonts w:eastAsia="Times New Roman" w:cs="Times New Roman" w:ascii="Times New Roman" w:hAnsi="Times New Roman"/>
+                <w:color w:val="auto"/>
+                <w:kern w:val="0"/>
+                <w:sz w:val="20"/>
+                <w:szCs w:val="20"/>
+                <w:lang w:val="en-US" w:eastAsia="zh-CN" w:bidi="hi-IN"/>
+              </w:rPr>
               <w:t>Database: Oracle, MY SQL, TOAD, Oracle SQL, No-SQL(Cassandra)</w:t>
             </w:r>
           </w:p>
@@ -871,13 +2290,23 @@
               <w:spacing w:lineRule="auto" w:line="240" w:before="0" w:after="0"/>
               <w:ind w:left="720" w:right="7" w:hanging="360"/>
               <w:rPr>
-                <w:rFonts w:ascii="Times" w:hAnsi="Times" w:eastAsia="Times" w:cs="Times"/>
-                <w:sz w:val="20"/>
-                <w:szCs w:val="20"/>
-              </w:rPr>
-            </w:pPr>
-            <w:r>
-              <w:rPr/>
+                <w:rFonts w:ascii="Times New Roman" w:hAnsi="Times New Roman" w:eastAsia="Times New Roman" w:cs="Times New Roman"/>
+                <w:color w:val="auto"/>
+                <w:kern w:val="0"/>
+                <w:sz w:val="20"/>
+                <w:szCs w:val="20"/>
+                <w:lang w:val="en-US" w:eastAsia="zh-CN" w:bidi="hi-IN"/>
+              </w:rPr>
+            </w:pPr>
+            <w:r>
+              <w:rPr>
+                <w:rFonts w:eastAsia="Times New Roman" w:cs="Times New Roman" w:ascii="Times New Roman" w:hAnsi="Times New Roman"/>
+                <w:color w:val="auto"/>
+                <w:kern w:val="0"/>
+                <w:sz w:val="20"/>
+                <w:szCs w:val="20"/>
+                <w:lang w:val="en-US" w:eastAsia="zh-CN" w:bidi="hi-IN"/>
+              </w:rPr>
               <w:t>Programming Languages: Java</w:t>
             </w:r>
           </w:p>
@@ -892,13 +2321,23 @@
               <w:spacing w:lineRule="auto" w:line="240" w:before="0" w:after="0"/>
               <w:ind w:left="720" w:right="7" w:hanging="360"/>
               <w:rPr>
-                <w:rFonts w:ascii="Times" w:hAnsi="Times" w:eastAsia="Times" w:cs="Times"/>
-                <w:sz w:val="20"/>
-                <w:szCs w:val="20"/>
-              </w:rPr>
-            </w:pPr>
-            <w:r>
-              <w:rPr/>
+                <w:rFonts w:ascii="Times New Roman" w:hAnsi="Times New Roman" w:eastAsia="Times New Roman" w:cs="Times New Roman"/>
+                <w:color w:val="auto"/>
+                <w:kern w:val="0"/>
+                <w:sz w:val="20"/>
+                <w:szCs w:val="20"/>
+                <w:lang w:val="en-US" w:eastAsia="zh-CN" w:bidi="hi-IN"/>
+              </w:rPr>
+            </w:pPr>
+            <w:r>
+              <w:rPr>
+                <w:rFonts w:eastAsia="Times New Roman" w:cs="Times New Roman" w:ascii="Times New Roman" w:hAnsi="Times New Roman"/>
+                <w:color w:val="auto"/>
+                <w:kern w:val="0"/>
+                <w:sz w:val="20"/>
+                <w:szCs w:val="20"/>
+                <w:lang w:val="en-US" w:eastAsia="zh-CN" w:bidi="hi-IN"/>
+              </w:rPr>
               <w:t>Automation Tool: Tricentis TOSCA</w:t>
             </w:r>
           </w:p>
@@ -913,13 +2352,23 @@
               <w:spacing w:lineRule="auto" w:line="240" w:before="0" w:after="0"/>
               <w:ind w:left="720" w:right="7" w:hanging="360"/>
               <w:rPr>
-                <w:rFonts w:ascii="Times" w:hAnsi="Times" w:eastAsia="Times" w:cs="Times"/>
-                <w:sz w:val="20"/>
-                <w:szCs w:val="20"/>
-              </w:rPr>
-            </w:pPr>
-            <w:r>
-              <w:rPr/>
+                <w:rFonts w:ascii="Times New Roman" w:hAnsi="Times New Roman" w:eastAsia="Times New Roman" w:cs="Times New Roman"/>
+                <w:color w:val="auto"/>
+                <w:kern w:val="0"/>
+                <w:sz w:val="20"/>
+                <w:szCs w:val="20"/>
+                <w:lang w:val="en-US" w:eastAsia="zh-CN" w:bidi="hi-IN"/>
+              </w:rPr>
+            </w:pPr>
+            <w:r>
+              <w:rPr>
+                <w:rFonts w:eastAsia="Times New Roman" w:cs="Times New Roman" w:ascii="Times New Roman" w:hAnsi="Times New Roman"/>
+                <w:color w:val="auto"/>
+                <w:kern w:val="0"/>
+                <w:sz w:val="20"/>
+                <w:szCs w:val="20"/>
+                <w:lang w:val="en-US" w:eastAsia="zh-CN" w:bidi="hi-IN"/>
+              </w:rPr>
               <w:t>IDE: IntelliJ</w:t>
             </w:r>
           </w:p>
@@ -934,13 +2383,23 @@
               <w:spacing w:lineRule="auto" w:line="240" w:before="0" w:after="0"/>
               <w:ind w:left="720" w:right="7" w:hanging="360"/>
               <w:rPr>
-                <w:rFonts w:ascii="Times" w:hAnsi="Times" w:eastAsia="Times" w:cs="Times"/>
-                <w:sz w:val="20"/>
-                <w:szCs w:val="20"/>
-              </w:rPr>
-            </w:pPr>
-            <w:r>
-              <w:rPr/>
+                <w:rFonts w:ascii="Times New Roman" w:hAnsi="Times New Roman" w:eastAsia="Times New Roman" w:cs="Times New Roman"/>
+                <w:color w:val="auto"/>
+                <w:kern w:val="0"/>
+                <w:sz w:val="20"/>
+                <w:szCs w:val="20"/>
+                <w:lang w:val="en-US" w:eastAsia="zh-CN" w:bidi="hi-IN"/>
+              </w:rPr>
+            </w:pPr>
+            <w:r>
+              <w:rPr>
+                <w:rFonts w:eastAsia="Times New Roman" w:cs="Times New Roman" w:ascii="Times New Roman" w:hAnsi="Times New Roman"/>
+                <w:color w:val="auto"/>
+                <w:kern w:val="0"/>
+                <w:sz w:val="20"/>
+                <w:szCs w:val="20"/>
+                <w:lang w:val="en-US" w:eastAsia="zh-CN" w:bidi="hi-IN"/>
+              </w:rPr>
               <w:t>Defect Management Tool: JIRA, HP-ALM, Version Controlling/ Continuous</w:t>
             </w:r>
           </w:p>
@@ -955,13 +2414,23 @@
               <w:spacing w:lineRule="auto" w:line="240" w:before="0" w:after="0"/>
               <w:ind w:left="720" w:right="7" w:hanging="360"/>
               <w:rPr>
-                <w:rFonts w:ascii="Times" w:hAnsi="Times" w:eastAsia="Times" w:cs="Times"/>
-                <w:sz w:val="20"/>
-                <w:szCs w:val="20"/>
-              </w:rPr>
-            </w:pPr>
-            <w:r>
-              <w:rPr/>
+                <w:rFonts w:ascii="Times New Roman" w:hAnsi="Times New Roman" w:eastAsia="Times New Roman" w:cs="Times New Roman"/>
+                <w:color w:val="auto"/>
+                <w:kern w:val="0"/>
+                <w:sz w:val="20"/>
+                <w:szCs w:val="20"/>
+                <w:lang w:val="en-US" w:eastAsia="zh-CN" w:bidi="hi-IN"/>
+              </w:rPr>
+            </w:pPr>
+            <w:r>
+              <w:rPr>
+                <w:rFonts w:eastAsia="Times New Roman" w:cs="Times New Roman" w:ascii="Times New Roman" w:hAnsi="Times New Roman"/>
+                <w:color w:val="auto"/>
+                <w:kern w:val="0"/>
+                <w:sz w:val="20"/>
+                <w:szCs w:val="20"/>
+                <w:lang w:val="en-US" w:eastAsia="zh-CN" w:bidi="hi-IN"/>
+              </w:rPr>
               <w:t>Integration/Deployment: GitHub</w:t>
             </w:r>
           </w:p>
@@ -976,13 +2445,23 @@
               <w:spacing w:lineRule="auto" w:line="240" w:before="0" w:after="0"/>
               <w:ind w:left="720" w:right="7" w:hanging="360"/>
               <w:rPr>
-                <w:rFonts w:ascii="Times" w:hAnsi="Times" w:eastAsia="Times" w:cs="Times"/>
-                <w:sz w:val="20"/>
-                <w:szCs w:val="20"/>
-              </w:rPr>
-            </w:pPr>
-            <w:r>
-              <w:rPr/>
+                <w:rFonts w:ascii="Times New Roman" w:hAnsi="Times New Roman" w:eastAsia="Times New Roman" w:cs="Times New Roman"/>
+                <w:color w:val="auto"/>
+                <w:kern w:val="0"/>
+                <w:sz w:val="20"/>
+                <w:szCs w:val="20"/>
+                <w:lang w:val="en-US" w:eastAsia="zh-CN" w:bidi="hi-IN"/>
+              </w:rPr>
+            </w:pPr>
+            <w:r>
+              <w:rPr>
+                <w:rFonts w:eastAsia="Times New Roman" w:cs="Times New Roman" w:ascii="Times New Roman" w:hAnsi="Times New Roman"/>
+                <w:color w:val="auto"/>
+                <w:kern w:val="0"/>
+                <w:sz w:val="20"/>
+                <w:szCs w:val="20"/>
+                <w:lang w:val="en-US" w:eastAsia="zh-CN" w:bidi="hi-IN"/>
+              </w:rPr>
               <w:t>Testing Tools: SAP ECC. SAP APO, Testrail, MS Office, Confluence, Workbench 54.0.0, Q-Test, ARD, Informatica, Postman, Splunk, T-Portal, PVCS.</w:t>
             </w:r>
           </w:p>
@@ -997,13 +2476,23 @@
               <w:spacing w:lineRule="auto" w:line="240" w:before="0" w:after="0"/>
               <w:ind w:left="720" w:right="7" w:hanging="360"/>
               <w:rPr>
-                <w:rFonts w:ascii="Times" w:hAnsi="Times" w:eastAsia="Times" w:cs="Times"/>
-                <w:sz w:val="20"/>
-                <w:szCs w:val="20"/>
-              </w:rPr>
-            </w:pPr>
-            <w:r>
-              <w:rPr/>
+                <w:rFonts w:ascii="Times New Roman" w:hAnsi="Times New Roman" w:eastAsia="Times New Roman" w:cs="Times New Roman"/>
+                <w:color w:val="auto"/>
+                <w:kern w:val="0"/>
+                <w:sz w:val="20"/>
+                <w:szCs w:val="20"/>
+                <w:lang w:val="en-US" w:eastAsia="zh-CN" w:bidi="hi-IN"/>
+              </w:rPr>
+            </w:pPr>
+            <w:r>
+              <w:rPr>
+                <w:rFonts w:eastAsia="Times New Roman" w:cs="Times New Roman" w:ascii="Times New Roman" w:hAnsi="Times New Roman"/>
+                <w:color w:val="auto"/>
+                <w:kern w:val="0"/>
+                <w:sz w:val="20"/>
+                <w:szCs w:val="20"/>
+                <w:lang w:val="en-US" w:eastAsia="zh-CN" w:bidi="hi-IN"/>
+              </w:rPr>
               <w:t>Software: SAP ECC, SAP APO, IOS App, Salesforce CRM and Chrome Web Browsers.</w:t>
             </w:r>
           </w:p>
@@ -1018,14 +2507,46 @@
               <w:spacing w:lineRule="auto" w:line="240" w:before="0" w:after="0"/>
               <w:ind w:left="720" w:right="7" w:hanging="360"/>
               <w:rPr>
-                <w:rFonts w:ascii="Times" w:hAnsi="Times" w:eastAsia="Times" w:cs="Times"/>
-                <w:sz w:val="20"/>
-                <w:szCs w:val="20"/>
-              </w:rPr>
-            </w:pPr>
-            <w:r>
-              <w:rPr/>
-              <w:t>Testing Methodologies: Agile - Scrum, Waterfall, V-Mode</w:t>
+                <w:rFonts w:ascii="Times New Roman" w:hAnsi="Times New Roman" w:eastAsia="Times New Roman" w:cs="Times New Roman"/>
+                <w:color w:val="auto"/>
+                <w:kern w:val="0"/>
+                <w:sz w:val="20"/>
+                <w:szCs w:val="20"/>
+                <w:lang w:val="en-US" w:eastAsia="zh-CN" w:bidi="hi-IN"/>
+              </w:rPr>
+            </w:pPr>
+            <w:r>
+              <w:rPr>
+                <w:rFonts w:eastAsia="Times New Roman" w:cs="Times New Roman" w:ascii="Times New Roman" w:hAnsi="Times New Roman"/>
+                <w:color w:val="auto"/>
+                <w:kern w:val="0"/>
+                <w:sz w:val="20"/>
+                <w:szCs w:val="20"/>
+                <w:lang w:val="en-US" w:eastAsia="zh-CN" w:bidi="hi-IN"/>
+              </w:rPr>
+              <w:t>Testing Methodologies: Agile-</w:t>
+            </w:r>
+            <w:r>
+              <w:rPr>
+                <w:rFonts w:eastAsia="Times New Roman" w:cs="Times New Roman" w:ascii="Times New Roman" w:hAnsi="Times New Roman"/>
+                <w:color w:val="auto"/>
+                <w:kern w:val="0"/>
+                <w:sz w:val="20"/>
+                <w:szCs w:val="20"/>
+                <w:lang w:val="en-US" w:eastAsia="zh-CN" w:bidi="hi-IN"/>
+              </w:rPr>
+              <w:t>s</w:t>
+            </w:r>
+            <w:r>
+              <w:rPr>
+                <w:rFonts w:eastAsia="Times New Roman" w:cs="Times New Roman" w:ascii="Times New Roman" w:hAnsi="Times New Roman"/>
+                <w:color w:val="auto"/>
+                <w:kern w:val="0"/>
+                <w:sz w:val="20"/>
+                <w:szCs w:val="20"/>
+                <w:lang w:val="en-US" w:eastAsia="zh-CN" w:bidi="hi-IN"/>
+              </w:rPr>
+              <w:t>crum, Waterfall, V-Mode</w:t>
             </w:r>
           </w:p>
           <w:p>
@@ -1106,20 +2627,25 @@
               <w:pStyle w:val="LOnormal"/>
               <w:widowControl w:val="false"/>
               <w:spacing w:lineRule="auto" w:line="240" w:before="0" w:after="0"/>
+              <w:jc w:val="left"/>
               <w:rPr>
                 <w:rFonts w:ascii="Times New Roman" w:hAnsi="Times New Roman" w:eastAsia="Times New Roman" w:cs="Times New Roman"/>
-                <w:b/>
-                <w:b/>
-                <w:sz w:val="20"/>
-                <w:szCs w:val="20"/>
+                <w:color w:val="auto"/>
+                <w:kern w:val="0"/>
+                <w:sz w:val="20"/>
+                <w:szCs w:val="20"/>
+                <w:lang w:val="en-US" w:eastAsia="zh-CN" w:bidi="hi-IN"/>
               </w:rPr>
             </w:pPr>
             <w:r>
               <w:rPr>
                 <w:rFonts w:eastAsia="Times New Roman" w:cs="Times New Roman" w:ascii="Times New Roman" w:hAnsi="Times New Roman"/>
                 <w:b/>
-                <w:sz w:val="20"/>
-                <w:szCs w:val="20"/>
+                <w:color w:val="auto"/>
+                <w:kern w:val="0"/>
+                <w:sz w:val="20"/>
+                <w:szCs w:val="20"/>
+                <w:lang w:val="en-US" w:eastAsia="zh-CN" w:bidi="hi-IN"/>
               </w:rPr>
               <w:t>May 2018</w:t>
             </w:r>
@@ -1137,39 +2663,29 @@
               <w:widowControl w:val="false"/>
               <w:numPr>
                 <w:ilvl w:val="0"/>
-                <w:numId w:val="3"/>
-              </w:numPr>
-              <w:spacing w:lineRule="auto" w:line="240" w:before="0" w:after="0"/>
-              <w:ind w:hanging="0"/>
-              <w:rPr/>
+                <w:numId w:val="6"/>
+              </w:numPr>
+              <w:spacing w:lineRule="auto" w:line="240" w:before="0" w:after="0"/>
+              <w:jc w:val="left"/>
+              <w:rPr>
+                <w:rFonts w:ascii="Times New Roman" w:hAnsi="Times New Roman" w:eastAsia="Times New Roman" w:cs="Times New Roman"/>
+                <w:color w:val="auto"/>
+                <w:kern w:val="0"/>
+                <w:sz w:val="20"/>
+                <w:szCs w:val="20"/>
+                <w:lang w:val="en-US" w:eastAsia="zh-CN" w:bidi="hi-IN"/>
+              </w:rPr>
             </w:pPr>
             <w:r>
               <w:rPr>
                 <w:rFonts w:eastAsia="Times New Roman" w:cs="Times New Roman" w:ascii="Times New Roman" w:hAnsi="Times New Roman"/>
-                <w:sz w:val="20"/>
-                <w:szCs w:val="20"/>
+                <w:color w:val="auto"/>
+                <w:kern w:val="0"/>
+                <w:sz w:val="20"/>
+                <w:szCs w:val="20"/>
+                <w:lang w:val="en-US" w:eastAsia="zh-CN" w:bidi="hi-IN"/>
               </w:rPr>
               <w:t>Achieved an Extra mile award for completing critical projects from SAP with accuracy and efficiency.</w:t>
-            </w:r>
-          </w:p>
-          <w:p>
-            <w:pPr>
-              <w:pStyle w:val="LOnormal"/>
-              <w:widowControl w:val="false"/>
-              <w:spacing w:lineRule="auto" w:line="240" w:before="0" w:after="0"/>
-              <w:ind w:left="1440" w:hanging="0"/>
-              <w:rPr>
-                <w:rFonts w:ascii="Times New Roman" w:hAnsi="Times New Roman" w:eastAsia="Times New Roman" w:cs="Times New Roman"/>
-                <w:sz w:val="20"/>
-                <w:szCs w:val="20"/>
-              </w:rPr>
-            </w:pPr>
-            <w:r>
-              <w:rPr>
-                <w:rFonts w:eastAsia="Times New Roman" w:cs="Times New Roman" w:ascii="Times New Roman" w:hAnsi="Times New Roman"/>
-                <w:sz w:val="20"/>
-                <w:szCs w:val="20"/>
-              </w:rPr>
             </w:r>
           </w:p>
         </w:tc>
@@ -1263,21 +2779,28 @@
               <w:widowControl w:val="false"/>
               <w:numPr>
                 <w:ilvl w:val="0"/>
-                <w:numId w:val="4"/>
+                <w:numId w:val="3"/>
               </w:numPr>
               <w:spacing w:lineRule="auto" w:line="240" w:before="0" w:after="0"/>
               <w:ind w:left="450" w:hanging="360"/>
+              <w:jc w:val="left"/>
               <w:rPr>
                 <w:rFonts w:ascii="Times New Roman" w:hAnsi="Times New Roman" w:eastAsia="Times New Roman" w:cs="Times New Roman"/>
-                <w:sz w:val="20"/>
-                <w:szCs w:val="20"/>
+                <w:color w:val="auto"/>
+                <w:kern w:val="0"/>
+                <w:sz w:val="20"/>
+                <w:szCs w:val="20"/>
+                <w:lang w:val="en-US" w:eastAsia="zh-CN" w:bidi="hi-IN"/>
               </w:rPr>
             </w:pPr>
             <w:r>
               <w:rPr>
                 <w:rFonts w:eastAsia="Times New Roman" w:cs="Times New Roman" w:ascii="Times New Roman" w:hAnsi="Times New Roman"/>
-                <w:sz w:val="20"/>
-                <w:szCs w:val="20"/>
+                <w:color w:val="auto"/>
+                <w:kern w:val="0"/>
+                <w:sz w:val="20"/>
+                <w:szCs w:val="20"/>
+                <w:lang w:val="en-US" w:eastAsia="zh-CN" w:bidi="hi-IN"/>
               </w:rPr>
               <w:t>Telugu, English</w:t>
             </w:r>
@@ -1328,23 +2851,30 @@
               <w:widowControl w:val="false"/>
               <w:numPr>
                 <w:ilvl w:val="0"/>
-                <w:numId w:val="4"/>
+                <w:numId w:val="3"/>
               </w:numPr>
               <w:spacing w:lineRule="auto" w:line="240" w:before="0" w:after="0"/>
               <w:ind w:left="454" w:hanging="360"/>
+              <w:jc w:val="left"/>
               <w:rPr>
                 <w:rFonts w:ascii="Times New Roman" w:hAnsi="Times New Roman" w:eastAsia="Times New Roman" w:cs="Times New Roman"/>
-                <w:sz w:val="20"/>
-                <w:szCs w:val="20"/>
+                <w:color w:val="auto"/>
+                <w:kern w:val="0"/>
+                <w:sz w:val="20"/>
+                <w:szCs w:val="20"/>
+                <w:lang w:val="en-US" w:eastAsia="zh-CN" w:bidi="hi-IN"/>
               </w:rPr>
             </w:pPr>
             <w:r>
               <w:rPr>
                 <w:rFonts w:eastAsia="Times New Roman" w:cs="Times New Roman" w:ascii="Times New Roman" w:hAnsi="Times New Roman"/>
-                <w:sz w:val="20"/>
-                <w:szCs w:val="20"/>
-              </w:rPr>
-              <w:t>Puzzle-solving, carroms and chess</w:t>
+                <w:color w:val="auto"/>
+                <w:kern w:val="0"/>
+                <w:sz w:val="20"/>
+                <w:szCs w:val="20"/>
+                <w:lang w:val="en-US" w:eastAsia="zh-CN" w:bidi="hi-IN"/>
+              </w:rPr>
+              <w:t>Puzzle-solving, caroms and chess</w:t>
             </w:r>
           </w:p>
         </w:tc>
@@ -1681,13 +3211,58 @@
         <w:tabs>
           <w:tab w:val="num" w:pos="0"/>
         </w:tabs>
+        <w:ind w:left="720" w:hanging="360"/>
+      </w:pPr>
+      <w:rPr>
+        <w:rFonts w:ascii="Wingdings" w:hAnsi="Wingdings" w:cs="Wingdings" w:hint="default"/>
+      </w:rPr>
+    </w:lvl>
+    <w:lvl w:ilvl="1">
+      <w:start w:val="1"/>
+      <w:numFmt w:val="bullet"/>
+      <w:lvlText w:val="o"/>
+      <w:lvlJc w:val="left"/>
+      <w:pPr>
+        <w:tabs>
+          <w:tab w:val="num" w:pos="0"/>
+        </w:tabs>
         <w:ind w:left="1440" w:hanging="360"/>
       </w:pPr>
       <w:rPr>
-        <w:rFonts w:ascii="Wingdings" w:hAnsi="Wingdings" w:cs="Wingdings" w:hint="default"/>
-      </w:rPr>
-    </w:lvl>
-    <w:lvl w:ilvl="1">
+        <w:rFonts w:ascii="Courier New" w:hAnsi="Courier New" w:cs="Courier New" w:hint="default"/>
+      </w:rPr>
+    </w:lvl>
+    <w:lvl w:ilvl="2">
+      <w:start w:val="1"/>
+      <w:numFmt w:val="bullet"/>
+      <w:lvlText w:val="▪"/>
+      <w:lvlJc w:val="left"/>
+      <w:pPr>
+        <w:tabs>
+          <w:tab w:val="num" w:pos="0"/>
+        </w:tabs>
+        <w:ind w:left="2160" w:hanging="360"/>
+      </w:pPr>
+      <w:rPr>
+        <w:rFonts w:ascii="Noto Sans" w:hAnsi="Noto Sans" w:cs="Noto Sans" w:hint="default"/>
+      </w:rPr>
+    </w:lvl>
+    <w:lvl w:ilvl="3">
+      <w:start w:val="1"/>
+      <w:numFmt w:val="bullet"/>
+      <w:lvlText w:val="●"/>
+      <w:lvlJc w:val="left"/>
+      <w:pPr>
+        <w:tabs>
+          <w:tab w:val="num" w:pos="0"/>
+        </w:tabs>
+        <w:ind w:left="2880" w:hanging="360"/>
+      </w:pPr>
+      <w:rPr>
+        <w:rFonts w:ascii="Noto Sans" w:hAnsi="Noto Sans" w:cs="Noto Sans" w:hint="default"/>
+      </w:rPr>
+    </w:lvl>
+    <w:lvl w:ilvl="4">
       <w:start w:val="1"/>
       <w:numFmt w:val="bullet"/>
       <w:lvlText w:val="o"/>
@@ -1696,13 +3271,13 @@
         <w:tabs>
           <w:tab w:val="num" w:pos="0"/>
         </w:tabs>
-        <w:ind w:left="2160" w:hanging="360"/>
+        <w:ind w:left="3600" w:hanging="360"/>
       </w:pPr>
       <w:rPr>
         <w:rFonts w:ascii="Courier New" w:hAnsi="Courier New" w:cs="Courier New" w:hint="default"/>
       </w:rPr>
     </w:lvl>
-    <w:lvl w:ilvl="2">
+    <w:lvl w:ilvl="5">
       <w:start w:val="1"/>
       <w:numFmt w:val="bullet"/>
       <w:lvlText w:val="▪"/>
@@ -1711,13 +3286,13 @@
         <w:tabs>
           <w:tab w:val="num" w:pos="0"/>
         </w:tabs>
-        <w:ind w:left="2880" w:hanging="360"/>
+        <w:ind w:left="4320" w:hanging="360"/>
       </w:pPr>
       <w:rPr>
         <w:rFonts w:ascii="Noto Sans" w:hAnsi="Noto Sans" w:cs="Noto Sans" w:hint="default"/>
       </w:rPr>
     </w:lvl>
-    <w:lvl w:ilvl="3">
+    <w:lvl w:ilvl="6">
       <w:start w:val="1"/>
       <w:numFmt w:val="bullet"/>
       <w:lvlText w:val="●"/>
@@ -1726,13 +3301,13 @@
         <w:tabs>
           <w:tab w:val="num" w:pos="0"/>
         </w:tabs>
-        <w:ind w:left="3600" w:hanging="360"/>
+        <w:ind w:left="5040" w:hanging="360"/>
       </w:pPr>
       <w:rPr>
         <w:rFonts w:ascii="Noto Sans" w:hAnsi="Noto Sans" w:cs="Noto Sans" w:hint="default"/>
       </w:rPr>
     </w:lvl>
-    <w:lvl w:ilvl="4">
+    <w:lvl w:ilvl="7">
       <w:start w:val="1"/>
       <w:numFmt w:val="bullet"/>
       <w:lvlText w:val="o"/>
@@ -1741,13 +3316,13 @@
         <w:tabs>
           <w:tab w:val="num" w:pos="0"/>
         </w:tabs>
-        <w:ind w:left="4320" w:hanging="360"/>
+        <w:ind w:left="5760" w:hanging="360"/>
       </w:pPr>
       <w:rPr>
         <w:rFonts w:ascii="Courier New" w:hAnsi="Courier New" w:cs="Courier New" w:hint="default"/>
       </w:rPr>
     </w:lvl>
-    <w:lvl w:ilvl="5">
+    <w:lvl w:ilvl="8">
       <w:start w:val="1"/>
       <w:numFmt w:val="bullet"/>
       <w:lvlText w:val="▪"/>
@@ -1756,52 +3331,7 @@
         <w:tabs>
           <w:tab w:val="num" w:pos="0"/>
         </w:tabs>
-        <w:ind w:left="5040" w:hanging="360"/>
-      </w:pPr>
-      <w:rPr>
-        <w:rFonts w:ascii="Noto Sans" w:hAnsi="Noto Sans" w:cs="Noto Sans" w:hint="default"/>
-      </w:rPr>
-    </w:lvl>
-    <w:lvl w:ilvl="6">
-      <w:start w:val="1"/>
-      <w:numFmt w:val="bullet"/>
-      <w:lvlText w:val="●"/>
-      <w:lvlJc w:val="left"/>
-      <w:pPr>
-        <w:tabs>
-          <w:tab w:val="num" w:pos="0"/>
-        </w:tabs>
-        <w:ind w:left="5760" w:hanging="360"/>
-      </w:pPr>
-      <w:rPr>
-        <w:rFonts w:ascii="Noto Sans" w:hAnsi="Noto Sans" w:cs="Noto Sans" w:hint="default"/>
-      </w:rPr>
-    </w:lvl>
-    <w:lvl w:ilvl="7">
-      <w:start w:val="1"/>
-      <w:numFmt w:val="bullet"/>
-      <w:lvlText w:val="o"/>
-      <w:lvlJc w:val="left"/>
-      <w:pPr>
-        <w:tabs>
-          <w:tab w:val="num" w:pos="0"/>
-        </w:tabs>
         <w:ind w:left="6480" w:hanging="360"/>
-      </w:pPr>
-      <w:rPr>
-        <w:rFonts w:ascii="Courier New" w:hAnsi="Courier New" w:cs="Courier New" w:hint="default"/>
-      </w:rPr>
-    </w:lvl>
-    <w:lvl w:ilvl="8">
-      <w:start w:val="1"/>
-      <w:numFmt w:val="bullet"/>
-      <w:lvlText w:val="▪"/>
-      <w:lvlJc w:val="left"/>
-      <w:pPr>
-        <w:tabs>
-          <w:tab w:val="num" w:pos="0"/>
-        </w:tabs>
-        <w:ind w:left="7200" w:hanging="360"/>
       </w:pPr>
       <w:rPr>
         <w:rFonts w:ascii="Noto Sans" w:hAnsi="Noto Sans" w:cs="Noto Sans" w:hint="default"/>
@@ -1812,7 +3342,7 @@
     <w:lvl w:ilvl="0">
       <w:start w:val="1"/>
       <w:numFmt w:val="bullet"/>
-      <w:lvlText w:val="●"/>
+      <w:lvlText w:val=""/>
       <w:lvlJc w:val="left"/>
       <w:pPr>
         <w:tabs>
@@ -1821,13 +3351,14 @@
         <w:ind w:left="720" w:hanging="360"/>
       </w:pPr>
       <w:rPr>
-        <w:rFonts w:ascii="Noto Sans" w:hAnsi="Noto Sans" w:cs="Noto Sans" w:hint="default"/>
+        <w:rFonts w:ascii="Wingdings" w:hAnsi="Wingdings" w:cs="Wingdings" w:hint="default"/>
+        <w:u w:val="none"/>
       </w:rPr>
     </w:lvl>
     <w:lvl w:ilvl="1">
       <w:start w:val="1"/>
       <w:numFmt w:val="bullet"/>
-      <w:lvlText w:val="o"/>
+      <w:lvlText w:val=""/>
       <w:lvlJc w:val="left"/>
       <w:pPr>
         <w:tabs>
@@ -1836,13 +3367,14 @@
         <w:ind w:left="1440" w:hanging="360"/>
       </w:pPr>
       <w:rPr>
-        <w:rFonts w:ascii="Courier New" w:hAnsi="Courier New" w:cs="Courier New" w:hint="default"/>
+        <w:rFonts w:ascii="Wingdings 2" w:hAnsi="Wingdings 2" w:cs="Wingdings 2" w:hint="default"/>
+        <w:u w:val="none"/>
       </w:rPr>
     </w:lvl>
     <w:lvl w:ilvl="2">
       <w:start w:val="1"/>
       <w:numFmt w:val="bullet"/>
-      <w:lvlText w:val="▪"/>
+      <w:lvlText w:val="■"/>
       <w:lvlJc w:val="left"/>
       <w:pPr>
         <w:tabs>
@@ -1851,13 +3383,14 @@
         <w:ind w:left="2160" w:hanging="360"/>
       </w:pPr>
       <w:rPr>
-        <w:rFonts w:ascii="Noto Sans" w:hAnsi="Noto Sans" w:cs="Noto Sans" w:hint="default"/>
+        <w:rFonts w:ascii="OpenSymbol" w:hAnsi="OpenSymbol" w:cs="OpenSymbol" w:hint="default"/>
+        <w:u w:val="none"/>
       </w:rPr>
     </w:lvl>
     <w:lvl w:ilvl="3">
       <w:start w:val="1"/>
       <w:numFmt w:val="bullet"/>
-      <w:lvlText w:val="●"/>
+      <w:lvlText w:val=""/>
       <w:lvlJc w:val="left"/>
       <w:pPr>
         <w:tabs>
@@ -1866,13 +3399,14 @@
         <w:ind w:left="2880" w:hanging="360"/>
       </w:pPr>
       <w:rPr>
-        <w:rFonts w:ascii="Noto Sans" w:hAnsi="Noto Sans" w:cs="Noto Sans" w:hint="default"/>
+        <w:rFonts w:ascii="Wingdings" w:hAnsi="Wingdings" w:cs="Wingdings" w:hint="default"/>
+        <w:u w:val="none"/>
       </w:rPr>
     </w:lvl>
     <w:lvl w:ilvl="4">
       <w:start w:val="1"/>
       <w:numFmt w:val="bullet"/>
-      <w:lvlText w:val="o"/>
+      <w:lvlText w:val=""/>
       <w:lvlJc w:val="left"/>
       <w:pPr>
         <w:tabs>
@@ -1881,13 +3415,14 @@
         <w:ind w:left="3600" w:hanging="360"/>
       </w:pPr>
       <w:rPr>
-        <w:rFonts w:ascii="Courier New" w:hAnsi="Courier New" w:cs="Courier New" w:hint="default"/>
+        <w:rFonts w:ascii="Wingdings 2" w:hAnsi="Wingdings 2" w:cs="Wingdings 2" w:hint="default"/>
+        <w:u w:val="none"/>
       </w:rPr>
     </w:lvl>
     <w:lvl w:ilvl="5">
       <w:start w:val="1"/>
       <w:numFmt w:val="bullet"/>
-      <w:lvlText w:val="▪"/>
+      <w:lvlText w:val="■"/>
       <w:lvlJc w:val="left"/>
       <w:pPr>
         <w:tabs>
@@ -1896,13 +3431,14 @@
         <w:ind w:left="4320" w:hanging="360"/>
       </w:pPr>
       <w:rPr>
-        <w:rFonts w:ascii="Noto Sans" w:hAnsi="Noto Sans" w:cs="Noto Sans" w:hint="default"/>
+        <w:rFonts w:ascii="OpenSymbol" w:hAnsi="OpenSymbol" w:cs="OpenSymbol" w:hint="default"/>
+        <w:u w:val="none"/>
       </w:rPr>
     </w:lvl>
     <w:lvl w:ilvl="6">
       <w:start w:val="1"/>
       <w:numFmt w:val="bullet"/>
-      <w:lvlText w:val="●"/>
+      <w:lvlText w:val=""/>
       <w:lvlJc w:val="left"/>
       <w:pPr>
         <w:tabs>
@@ -1911,13 +3447,14 @@
         <w:ind w:left="5040" w:hanging="360"/>
       </w:pPr>
       <w:rPr>
-        <w:rFonts w:ascii="Noto Sans" w:hAnsi="Noto Sans" w:cs="Noto Sans" w:hint="default"/>
+        <w:rFonts w:ascii="Wingdings" w:hAnsi="Wingdings" w:cs="Wingdings" w:hint="default"/>
+        <w:u w:val="none"/>
       </w:rPr>
     </w:lvl>
     <w:lvl w:ilvl="7">
       <w:start w:val="1"/>
       <w:numFmt w:val="bullet"/>
-      <w:lvlText w:val="o"/>
+      <w:lvlText w:val=""/>
       <w:lvlJc w:val="left"/>
       <w:pPr>
         <w:tabs>
@@ -1926,13 +3463,14 @@
         <w:ind w:left="5760" w:hanging="360"/>
       </w:pPr>
       <w:rPr>
-        <w:rFonts w:ascii="Courier New" w:hAnsi="Courier New" w:cs="Courier New" w:hint="default"/>
+        <w:rFonts w:ascii="Wingdings 2" w:hAnsi="Wingdings 2" w:cs="Wingdings 2" w:hint="default"/>
+        <w:u w:val="none"/>
       </w:rPr>
     </w:lvl>
     <w:lvl w:ilvl="8">
       <w:start w:val="1"/>
       <w:numFmt w:val="bullet"/>
-      <w:lvlText w:val="▪"/>
+      <w:lvlText w:val="■"/>
       <w:lvlJc w:val="left"/>
       <w:pPr>
         <w:tabs>
@@ -1941,7 +3479,8 @@
         <w:ind w:left="6480" w:hanging="360"/>
       </w:pPr>
       <w:rPr>
-        <w:rFonts w:ascii="Noto Sans" w:hAnsi="Noto Sans" w:cs="Noto Sans" w:hint="default"/>
+        <w:rFonts w:ascii="OpenSymbol" w:hAnsi="OpenSymbol" w:cs="OpenSymbol" w:hint="default"/>
+        <w:u w:val="none"/>
       </w:rPr>
     </w:lvl>
   </w:abstractNum>
@@ -1959,7 +3498,6 @@
       </w:pPr>
       <w:rPr>
         <w:rFonts w:ascii="Wingdings" w:hAnsi="Wingdings" w:cs="Wingdings" w:hint="default"/>
-        <w:u w:val="none"/>
       </w:rPr>
     </w:lvl>
     <w:lvl w:ilvl="1">
@@ -2099,145 +3637,273 @@
       <w:lvlJc w:val="left"/>
       <w:pPr>
         <w:tabs>
-          <w:tab w:val="num" w:pos="0"/>
+          <w:tab w:val="num" w:pos="720"/>
         </w:tabs>
         <w:ind w:left="720" w:hanging="360"/>
       </w:pPr>
       <w:rPr>
         <w:rFonts w:ascii="Wingdings" w:hAnsi="Wingdings" w:cs="Wingdings" w:hint="default"/>
-        <w:u w:val="none"/>
       </w:rPr>
     </w:lvl>
     <w:lvl w:ilvl="1">
       <w:start w:val="1"/>
       <w:numFmt w:val="bullet"/>
-      <w:lvlText w:val=""/>
-      <w:lvlJc w:val="left"/>
-      <w:pPr>
-        <w:tabs>
-          <w:tab w:val="num" w:pos="0"/>
+      <w:lvlText w:val="◦"/>
+      <w:lvlJc w:val="left"/>
+      <w:pPr>
+        <w:tabs>
+          <w:tab w:val="num" w:pos="1080"/>
+        </w:tabs>
+        <w:ind w:left="1080" w:hanging="360"/>
+      </w:pPr>
+      <w:rPr>
+        <w:rFonts w:ascii="OpenSymbol" w:hAnsi="OpenSymbol" w:cs="OpenSymbol" w:hint="default"/>
+      </w:rPr>
+    </w:lvl>
+    <w:lvl w:ilvl="2">
+      <w:start w:val="1"/>
+      <w:numFmt w:val="bullet"/>
+      <w:lvlText w:val="▪"/>
+      <w:lvlJc w:val="left"/>
+      <w:pPr>
+        <w:tabs>
+          <w:tab w:val="num" w:pos="1440"/>
         </w:tabs>
         <w:ind w:left="1440" w:hanging="360"/>
       </w:pPr>
       <w:rPr>
-        <w:rFonts w:ascii="Wingdings 2" w:hAnsi="Wingdings 2" w:cs="Wingdings 2" w:hint="default"/>
-        <w:u w:val="none"/>
-      </w:rPr>
-    </w:lvl>
-    <w:lvl w:ilvl="2">
-      <w:start w:val="1"/>
-      <w:numFmt w:val="bullet"/>
-      <w:lvlText w:val="■"/>
-      <w:lvlJc w:val="left"/>
-      <w:pPr>
-        <w:tabs>
-          <w:tab w:val="num" w:pos="0"/>
+        <w:rFonts w:ascii="OpenSymbol" w:hAnsi="OpenSymbol" w:cs="OpenSymbol" w:hint="default"/>
+      </w:rPr>
+    </w:lvl>
+    <w:lvl w:ilvl="3">
+      <w:start w:val="1"/>
+      <w:numFmt w:val="bullet"/>
+      <w:lvlText w:val=""/>
+      <w:lvlJc w:val="left"/>
+      <w:pPr>
+        <w:tabs>
+          <w:tab w:val="num" w:pos="1800"/>
+        </w:tabs>
+        <w:ind w:left="1800" w:hanging="360"/>
+      </w:pPr>
+      <w:rPr>
+        <w:rFonts w:ascii="Symbol" w:hAnsi="Symbol" w:cs="Symbol" w:hint="default"/>
+      </w:rPr>
+    </w:lvl>
+    <w:lvl w:ilvl="4">
+      <w:start w:val="1"/>
+      <w:numFmt w:val="bullet"/>
+      <w:lvlText w:val="◦"/>
+      <w:lvlJc w:val="left"/>
+      <w:pPr>
+        <w:tabs>
+          <w:tab w:val="num" w:pos="2160"/>
         </w:tabs>
         <w:ind w:left="2160" w:hanging="360"/>
       </w:pPr>
       <w:rPr>
         <w:rFonts w:ascii="OpenSymbol" w:hAnsi="OpenSymbol" w:cs="OpenSymbol" w:hint="default"/>
-        <w:u w:val="none"/>
-      </w:rPr>
-    </w:lvl>
-    <w:lvl w:ilvl="3">
-      <w:start w:val="1"/>
-      <w:numFmt w:val="bullet"/>
-      <w:lvlText w:val=""/>
-      <w:lvlJc w:val="left"/>
-      <w:pPr>
-        <w:tabs>
-          <w:tab w:val="num" w:pos="0"/>
+      </w:rPr>
+    </w:lvl>
+    <w:lvl w:ilvl="5">
+      <w:start w:val="1"/>
+      <w:numFmt w:val="bullet"/>
+      <w:lvlText w:val="▪"/>
+      <w:lvlJc w:val="left"/>
+      <w:pPr>
+        <w:tabs>
+          <w:tab w:val="num" w:pos="2520"/>
+        </w:tabs>
+        <w:ind w:left="2520" w:hanging="360"/>
+      </w:pPr>
+      <w:rPr>
+        <w:rFonts w:ascii="OpenSymbol" w:hAnsi="OpenSymbol" w:cs="OpenSymbol" w:hint="default"/>
+      </w:rPr>
+    </w:lvl>
+    <w:lvl w:ilvl="6">
+      <w:start w:val="1"/>
+      <w:numFmt w:val="bullet"/>
+      <w:lvlText w:val=""/>
+      <w:lvlJc w:val="left"/>
+      <w:pPr>
+        <w:tabs>
+          <w:tab w:val="num" w:pos="2880"/>
         </w:tabs>
         <w:ind w:left="2880" w:hanging="360"/>
       </w:pPr>
       <w:rPr>
-        <w:rFonts w:ascii="Wingdings" w:hAnsi="Wingdings" w:cs="Wingdings" w:hint="default"/>
-        <w:u w:val="none"/>
-      </w:rPr>
-    </w:lvl>
-    <w:lvl w:ilvl="4">
-      <w:start w:val="1"/>
-      <w:numFmt w:val="bullet"/>
-      <w:lvlText w:val=""/>
-      <w:lvlJc w:val="left"/>
-      <w:pPr>
-        <w:tabs>
-          <w:tab w:val="num" w:pos="0"/>
+        <w:rFonts w:ascii="Symbol" w:hAnsi="Symbol" w:cs="Symbol" w:hint="default"/>
+      </w:rPr>
+    </w:lvl>
+    <w:lvl w:ilvl="7">
+      <w:start w:val="1"/>
+      <w:numFmt w:val="bullet"/>
+      <w:lvlText w:val="◦"/>
+      <w:lvlJc w:val="left"/>
+      <w:pPr>
+        <w:tabs>
+          <w:tab w:val="num" w:pos="3240"/>
+        </w:tabs>
+        <w:ind w:left="3240" w:hanging="360"/>
+      </w:pPr>
+      <w:rPr>
+        <w:rFonts w:ascii="OpenSymbol" w:hAnsi="OpenSymbol" w:cs="OpenSymbol" w:hint="default"/>
+      </w:rPr>
+    </w:lvl>
+    <w:lvl w:ilvl="8">
+      <w:start w:val="1"/>
+      <w:numFmt w:val="bullet"/>
+      <w:lvlText w:val="▪"/>
+      <w:lvlJc w:val="left"/>
+      <w:pPr>
+        <w:tabs>
+          <w:tab w:val="num" w:pos="3600"/>
         </w:tabs>
         <w:ind w:left="3600" w:hanging="360"/>
       </w:pPr>
       <w:rPr>
-        <w:rFonts w:ascii="Wingdings 2" w:hAnsi="Wingdings 2" w:cs="Wingdings 2" w:hint="default"/>
-        <w:u w:val="none"/>
-      </w:rPr>
-    </w:lvl>
-    <w:lvl w:ilvl="5">
-      <w:start w:val="1"/>
-      <w:numFmt w:val="bullet"/>
-      <w:lvlText w:val="■"/>
-      <w:lvlJc w:val="left"/>
-      <w:pPr>
-        <w:tabs>
-          <w:tab w:val="num" w:pos="0"/>
-        </w:tabs>
-        <w:ind w:left="4320" w:hanging="360"/>
-      </w:pPr>
-      <w:rPr>
         <w:rFonts w:ascii="OpenSymbol" w:hAnsi="OpenSymbol" w:cs="OpenSymbol" w:hint="default"/>
-        <w:u w:val="none"/>
-      </w:rPr>
-    </w:lvl>
-    <w:lvl w:ilvl="6">
-      <w:start w:val="1"/>
-      <w:numFmt w:val="bullet"/>
-      <w:lvlText w:val=""/>
-      <w:lvlJc w:val="left"/>
-      <w:pPr>
-        <w:tabs>
-          <w:tab w:val="num" w:pos="0"/>
-        </w:tabs>
-        <w:ind w:left="5040" w:hanging="360"/>
-      </w:pPr>
-      <w:rPr>
-        <w:rFonts w:ascii="Wingdings" w:hAnsi="Wingdings" w:cs="Wingdings" w:hint="default"/>
-        <w:u w:val="none"/>
-      </w:rPr>
-    </w:lvl>
-    <w:lvl w:ilvl="7">
-      <w:start w:val="1"/>
-      <w:numFmt w:val="bullet"/>
-      <w:lvlText w:val=""/>
-      <w:lvlJc w:val="left"/>
-      <w:pPr>
-        <w:tabs>
-          <w:tab w:val="num" w:pos="0"/>
-        </w:tabs>
-        <w:ind w:left="5760" w:hanging="360"/>
-      </w:pPr>
-      <w:rPr>
-        <w:rFonts w:ascii="Wingdings 2" w:hAnsi="Wingdings 2" w:cs="Wingdings 2" w:hint="default"/>
-        <w:u w:val="none"/>
-      </w:rPr>
-    </w:lvl>
-    <w:lvl w:ilvl="8">
-      <w:start w:val="1"/>
-      <w:numFmt w:val="bullet"/>
-      <w:lvlText w:val="■"/>
-      <w:lvlJc w:val="left"/>
-      <w:pPr>
-        <w:tabs>
-          <w:tab w:val="num" w:pos="0"/>
-        </w:tabs>
-        <w:ind w:left="6480" w:hanging="360"/>
-      </w:pPr>
-      <w:rPr>
-        <w:rFonts w:ascii="OpenSymbol" w:hAnsi="OpenSymbol" w:cs="OpenSymbol" w:hint="default"/>
-        <w:u w:val="none"/>
       </w:rPr>
     </w:lvl>
   </w:abstractNum>
   <w:abstractNum w:abstractNumId="7">
+    <w:lvl w:ilvl="0">
+      <w:start w:val="1"/>
+      <w:numFmt w:val="bullet"/>
+      <w:lvlText w:val=""/>
+      <w:lvlJc w:val="left"/>
+      <w:pPr>
+        <w:tabs>
+          <w:tab w:val="num" w:pos="720"/>
+        </w:tabs>
+        <w:ind w:left="720" w:hanging="360"/>
+      </w:pPr>
+      <w:rPr>
+        <w:rFonts w:ascii="Wingdings" w:hAnsi="Wingdings" w:cs="Wingdings" w:hint="default"/>
+      </w:rPr>
+    </w:lvl>
+    <w:lvl w:ilvl="1">
+      <w:start w:val="1"/>
+      <w:numFmt w:val="bullet"/>
+      <w:lvlText w:val=""/>
+      <w:lvlJc w:val="left"/>
+      <w:pPr>
+        <w:tabs>
+          <w:tab w:val="num" w:pos="1080"/>
+        </w:tabs>
+        <w:ind w:left="1080" w:hanging="360"/>
+      </w:pPr>
+      <w:rPr>
+        <w:rFonts w:ascii="Wingdings" w:hAnsi="Wingdings" w:cs="Wingdings" w:hint="default"/>
+      </w:rPr>
+    </w:lvl>
+    <w:lvl w:ilvl="2">
+      <w:start w:val="1"/>
+      <w:numFmt w:val="bullet"/>
+      <w:lvlText w:val=""/>
+      <w:lvlJc w:val="left"/>
+      <w:pPr>
+        <w:tabs>
+          <w:tab w:val="num" w:pos="1440"/>
+        </w:tabs>
+        <w:ind w:left="1440" w:hanging="360"/>
+      </w:pPr>
+      <w:rPr>
+        <w:rFonts w:ascii="Wingdings" w:hAnsi="Wingdings" w:cs="Wingdings" w:hint="default"/>
+      </w:rPr>
+    </w:lvl>
+    <w:lvl w:ilvl="3">
+      <w:start w:val="1"/>
+      <w:numFmt w:val="bullet"/>
+      <w:lvlText w:val=""/>
+      <w:lvlJc w:val="left"/>
+      <w:pPr>
+        <w:tabs>
+          <w:tab w:val="num" w:pos="1800"/>
+        </w:tabs>
+        <w:ind w:left="1800" w:hanging="360"/>
+      </w:pPr>
+      <w:rPr>
+        <w:rFonts w:ascii="Wingdings" w:hAnsi="Wingdings" w:cs="Wingdings" w:hint="default"/>
+      </w:rPr>
+    </w:lvl>
+    <w:lvl w:ilvl="4">
+      <w:start w:val="1"/>
+      <w:numFmt w:val="bullet"/>
+      <w:lvlText w:val=""/>
+      <w:lvlJc w:val="left"/>
+      <w:pPr>
+        <w:tabs>
+          <w:tab w:val="num" w:pos="2160"/>
+        </w:tabs>
+        <w:ind w:left="2160" w:hanging="360"/>
+      </w:pPr>
+      <w:rPr>
+        <w:rFonts w:ascii="Wingdings" w:hAnsi="Wingdings" w:cs="Wingdings" w:hint="default"/>
+      </w:rPr>
+    </w:lvl>
+    <w:lvl w:ilvl="5">
+      <w:start w:val="1"/>
+      <w:numFmt w:val="bullet"/>
+      <w:lvlText w:val=""/>
+      <w:lvlJc w:val="left"/>
+      <w:pPr>
+        <w:tabs>
+          <w:tab w:val="num" w:pos="2520"/>
+        </w:tabs>
+        <w:ind w:left="2520" w:hanging="360"/>
+      </w:pPr>
+      <w:rPr>
+        <w:rFonts w:ascii="Wingdings" w:hAnsi="Wingdings" w:cs="Wingdings" w:hint="default"/>
+      </w:rPr>
+    </w:lvl>
+    <w:lvl w:ilvl="6">
+      <w:start w:val="1"/>
+      <w:numFmt w:val="bullet"/>
+      <w:lvlText w:val=""/>
+      <w:lvlJc w:val="left"/>
+      <w:pPr>
+        <w:tabs>
+          <w:tab w:val="num" w:pos="2880"/>
+        </w:tabs>
+        <w:ind w:left="2880" w:hanging="360"/>
+      </w:pPr>
+      <w:rPr>
+        <w:rFonts w:ascii="Wingdings" w:hAnsi="Wingdings" w:cs="Wingdings" w:hint="default"/>
+      </w:rPr>
+    </w:lvl>
+    <w:lvl w:ilvl="7">
+      <w:start w:val="1"/>
+      <w:numFmt w:val="bullet"/>
+      <w:lvlText w:val=""/>
+      <w:lvlJc w:val="left"/>
+      <w:pPr>
+        <w:tabs>
+          <w:tab w:val="num" w:pos="3240"/>
+        </w:tabs>
+        <w:ind w:left="3240" w:hanging="360"/>
+      </w:pPr>
+      <w:rPr>
+        <w:rFonts w:ascii="Wingdings" w:hAnsi="Wingdings" w:cs="Wingdings" w:hint="default"/>
+      </w:rPr>
+    </w:lvl>
+    <w:lvl w:ilvl="8">
+      <w:start w:val="1"/>
+      <w:numFmt w:val="bullet"/>
+      <w:lvlText w:val=""/>
+      <w:lvlJc w:val="left"/>
+      <w:pPr>
+        <w:tabs>
+          <w:tab w:val="num" w:pos="3600"/>
+        </w:tabs>
+        <w:ind w:left="3600" w:hanging="360"/>
+      </w:pPr>
+      <w:rPr>
+        <w:rFonts w:ascii="Wingdings" w:hAnsi="Wingdings" w:cs="Wingdings" w:hint="default"/>
+      </w:rPr>
+    </w:lvl>
+  </w:abstractNum>
+  <w:abstractNum w:abstractNumId="8">
     <w:lvl w:ilvl="0">
       <w:start w:val="1"/>
       <w:numFmt w:val="none"/>
@@ -2376,6 +4042,9 @@
   </w:num>
   <w:num w:numId="7">
     <w:abstractNumId w:val="7"/>
+  </w:num>
+  <w:num w:numId="8">
+    <w:abstractNumId w:val="8"/>
   </w:num>
 </w:numbering>
 </file>

</xml_diff>